<commit_message>
Notes added to all Event Handles
</commit_message>
<xml_diff>
--- a/Documentation/ProjectPurposeandReferenceList.docx
+++ b/Documentation/ProjectPurposeandReferenceList.docx
@@ -50,19 +50,7 @@
           <w:rPr>
             <w:rStyle w:val="Hyperlink"/>
           </w:rPr>
-          <w:t>https://xamarinhelp.com/u</w:t>
-        </w:r>
-        <w:r>
-          <w:rPr>
-            <w:rStyle w:val="Hyperlink"/>
-          </w:rPr>
-          <w:t>s</w:t>
-        </w:r>
-        <w:r>
-          <w:rPr>
-            <w:rStyle w:val="Hyperlink"/>
-          </w:rPr>
-          <w:t>e-camera-take-photo-xamarin-forms/</w:t>
+          <w:t>https://xamarinhelp.com/use-camera-take-photo-xamarin-forms/</w:t>
         </w:r>
       </w:hyperlink>
       <w:r>
@@ -84,8 +72,6 @@
       <w:r>
         <w:t xml:space="preserve"> packages to allow for camera permissions.</w:t>
       </w:r>
-      <w:bookmarkStart w:id="0" w:name="_GoBack"/>
-      <w:bookmarkEnd w:id="0"/>
     </w:p>
     <w:p>
       <w:pPr>
@@ -104,6 +90,1089 @@
         <w:t>B2</w:t>
       </w:r>
     </w:p>
+    <w:p>
+      <w:pPr>
+        <w:pStyle w:val="Heading2"/>
+      </w:pPr>
+      <w:r>
+        <w:t>C1</w:t>
+      </w:r>
+    </w:p>
+    <w:p>
+      <w:r>
+        <w:t xml:space="preserve">Source: Lab 5 </w:t>
+      </w:r>
+    </w:p>
+    <w:p>
+      <w:pPr>
+        <w:rPr>
+          <w:rFonts w:cstheme="minorHAnsi"/>
+          <w:color w:val="000000" w:themeColor="text1"/>
+        </w:rPr>
+      </w:pPr>
+      <w:r>
+        <w:rPr>
+          <w:rFonts w:asciiTheme="minorHAnsi" w:hAnsiTheme="minorHAnsi" w:cstheme="minorHAnsi"/>
+          <w:color w:val="000000" w:themeColor="text1"/>
+        </w:rPr>
+        <w:t>C</w:t>
+      </w:r>
+      <w:r>
+        <w:rPr>
+          <w:rFonts w:asciiTheme="minorHAnsi" w:hAnsiTheme="minorHAnsi" w:cstheme="minorHAnsi"/>
+          <w:color w:val="000000" w:themeColor="text1"/>
+        </w:rPr>
+        <w:t>ode was borrowed</w:t>
+      </w:r>
+      <w:r>
+        <w:rPr>
+          <w:rFonts w:asciiTheme="minorHAnsi" w:hAnsiTheme="minorHAnsi" w:cstheme="minorHAnsi"/>
+          <w:color w:val="000000" w:themeColor="text1"/>
+        </w:rPr>
+        <w:t xml:space="preserve"> </w:t>
+      </w:r>
+      <w:r>
+        <w:rPr>
+          <w:rFonts w:asciiTheme="minorHAnsi" w:hAnsiTheme="minorHAnsi" w:cstheme="minorHAnsi"/>
+          <w:color w:val="000000" w:themeColor="text1"/>
+        </w:rPr>
+        <w:t>from</w:t>
+      </w:r>
+      <w:r>
+        <w:rPr>
+          <w:rFonts w:asciiTheme="minorHAnsi" w:hAnsiTheme="minorHAnsi" w:cstheme="minorHAnsi"/>
+          <w:color w:val="000000" w:themeColor="text1"/>
+        </w:rPr>
+        <w:t xml:space="preserve"> </w:t>
+      </w:r>
+      <w:r>
+        <w:rPr>
+          <w:rFonts w:asciiTheme="minorHAnsi" w:hAnsiTheme="minorHAnsi" w:cstheme="minorHAnsi"/>
+          <w:color w:val="000000" w:themeColor="text1"/>
+        </w:rPr>
+        <w:t>week</w:t>
+      </w:r>
+      <w:r>
+        <w:rPr>
+          <w:rFonts w:asciiTheme="minorHAnsi" w:hAnsiTheme="minorHAnsi" w:cstheme="minorHAnsi"/>
+          <w:color w:val="000000" w:themeColor="text1"/>
+        </w:rPr>
+        <w:t xml:space="preserve"> </w:t>
+      </w:r>
+      <w:r>
+        <w:rPr>
+          <w:rFonts w:asciiTheme="minorHAnsi" w:hAnsiTheme="minorHAnsi" w:cstheme="minorHAnsi"/>
+          <w:color w:val="000000" w:themeColor="text1"/>
+        </w:rPr>
+        <w:t>5</w:t>
+      </w:r>
+      <w:r>
+        <w:rPr>
+          <w:rFonts w:asciiTheme="minorHAnsi" w:hAnsiTheme="minorHAnsi" w:cstheme="minorHAnsi"/>
+          <w:color w:val="000000" w:themeColor="text1"/>
+        </w:rPr>
+        <w:t xml:space="preserve"> </w:t>
+      </w:r>
+      <w:r>
+        <w:rPr>
+          <w:rFonts w:asciiTheme="minorHAnsi" w:hAnsiTheme="minorHAnsi" w:cstheme="minorHAnsi"/>
+          <w:color w:val="000000" w:themeColor="text1"/>
+        </w:rPr>
+        <w:t>lab</w:t>
+      </w:r>
+      <w:r>
+        <w:rPr>
+          <w:rFonts w:asciiTheme="minorHAnsi" w:hAnsiTheme="minorHAnsi" w:cstheme="minorHAnsi"/>
+          <w:color w:val="000000" w:themeColor="text1"/>
+        </w:rPr>
+        <w:t xml:space="preserve"> </w:t>
+      </w:r>
+      <w:r>
+        <w:rPr>
+          <w:rFonts w:asciiTheme="minorHAnsi" w:hAnsiTheme="minorHAnsi" w:cstheme="minorHAnsi"/>
+          <w:color w:val="000000" w:themeColor="text1"/>
+        </w:rPr>
+        <w:t>to</w:t>
+      </w:r>
+      <w:r>
+        <w:rPr>
+          <w:rFonts w:asciiTheme="minorHAnsi" w:hAnsiTheme="minorHAnsi" w:cstheme="minorHAnsi"/>
+          <w:color w:val="000000" w:themeColor="text1"/>
+        </w:rPr>
+        <w:t xml:space="preserve"> </w:t>
+      </w:r>
+      <w:r>
+        <w:rPr>
+          <w:rFonts w:asciiTheme="minorHAnsi" w:hAnsiTheme="minorHAnsi" w:cstheme="minorHAnsi"/>
+          <w:color w:val="000000" w:themeColor="text1"/>
+        </w:rPr>
+        <w:t>enable</w:t>
+      </w:r>
+      <w:r>
+        <w:rPr>
+          <w:rFonts w:asciiTheme="minorHAnsi" w:hAnsiTheme="minorHAnsi" w:cstheme="minorHAnsi"/>
+          <w:color w:val="000000" w:themeColor="text1"/>
+        </w:rPr>
+        <w:t xml:space="preserve"> </w:t>
+      </w:r>
+      <w:r>
+        <w:rPr>
+          <w:rFonts w:asciiTheme="minorHAnsi" w:hAnsiTheme="minorHAnsi" w:cstheme="minorHAnsi"/>
+          <w:color w:val="000000" w:themeColor="text1"/>
+        </w:rPr>
+        <w:t>the</w:t>
+      </w:r>
+      <w:r>
+        <w:rPr>
+          <w:rFonts w:asciiTheme="minorHAnsi" w:hAnsiTheme="minorHAnsi" w:cstheme="minorHAnsi"/>
+          <w:color w:val="000000" w:themeColor="text1"/>
+        </w:rPr>
+        <w:t xml:space="preserve"> </w:t>
+      </w:r>
+      <w:r>
+        <w:rPr>
+          <w:rFonts w:asciiTheme="minorHAnsi" w:hAnsiTheme="minorHAnsi" w:cstheme="minorHAnsi"/>
+          <w:color w:val="000000" w:themeColor="text1"/>
+        </w:rPr>
+        <w:t>Accelerometer</w:t>
+      </w:r>
+      <w:r>
+        <w:rPr>
+          <w:rFonts w:asciiTheme="minorHAnsi" w:hAnsiTheme="minorHAnsi" w:cstheme="minorHAnsi"/>
+          <w:color w:val="000000" w:themeColor="text1"/>
+        </w:rPr>
+        <w:t xml:space="preserve"> </w:t>
+      </w:r>
+      <w:r>
+        <w:rPr>
+          <w:rFonts w:asciiTheme="minorHAnsi" w:hAnsiTheme="minorHAnsi" w:cstheme="minorHAnsi"/>
+          <w:color w:val="000000" w:themeColor="text1"/>
+        </w:rPr>
+        <w:t>and</w:t>
+      </w:r>
+      <w:r>
+        <w:rPr>
+          <w:rFonts w:asciiTheme="minorHAnsi" w:hAnsiTheme="minorHAnsi" w:cstheme="minorHAnsi"/>
+          <w:color w:val="000000" w:themeColor="text1"/>
+        </w:rPr>
+        <w:t xml:space="preserve"> </w:t>
+      </w:r>
+      <w:r>
+        <w:rPr>
+          <w:rFonts w:asciiTheme="minorHAnsi" w:hAnsiTheme="minorHAnsi" w:cstheme="minorHAnsi"/>
+          <w:color w:val="000000" w:themeColor="text1"/>
+        </w:rPr>
+        <w:t>to</w:t>
+      </w:r>
+      <w:r>
+        <w:rPr>
+          <w:rFonts w:asciiTheme="minorHAnsi" w:hAnsiTheme="minorHAnsi" w:cstheme="minorHAnsi"/>
+          <w:color w:val="000000" w:themeColor="text1"/>
+        </w:rPr>
+        <w:t xml:space="preserve"> </w:t>
+      </w:r>
+      <w:r>
+        <w:rPr>
+          <w:rFonts w:asciiTheme="minorHAnsi" w:hAnsiTheme="minorHAnsi" w:cstheme="minorHAnsi"/>
+          <w:color w:val="000000" w:themeColor="text1"/>
+        </w:rPr>
+        <w:t>disable</w:t>
+      </w:r>
+      <w:r>
+        <w:rPr>
+          <w:rFonts w:asciiTheme="minorHAnsi" w:hAnsiTheme="minorHAnsi" w:cstheme="minorHAnsi"/>
+          <w:color w:val="000000" w:themeColor="text1"/>
+        </w:rPr>
+        <w:t xml:space="preserve"> </w:t>
+      </w:r>
+      <w:r>
+        <w:rPr>
+          <w:rFonts w:asciiTheme="minorHAnsi" w:hAnsiTheme="minorHAnsi" w:cstheme="minorHAnsi"/>
+          <w:color w:val="000000" w:themeColor="text1"/>
+        </w:rPr>
+        <w:t>the</w:t>
+      </w:r>
+      <w:r>
+        <w:rPr>
+          <w:rFonts w:asciiTheme="minorHAnsi" w:hAnsiTheme="minorHAnsi" w:cstheme="minorHAnsi"/>
+          <w:color w:val="000000" w:themeColor="text1"/>
+        </w:rPr>
+        <w:t xml:space="preserve"> </w:t>
+      </w:r>
+      <w:r>
+        <w:rPr>
+          <w:rFonts w:asciiTheme="minorHAnsi" w:hAnsiTheme="minorHAnsi" w:cstheme="minorHAnsi"/>
+          <w:color w:val="000000" w:themeColor="text1"/>
+        </w:rPr>
+        <w:t>accelerometer</w:t>
+      </w:r>
+      <w:r>
+        <w:rPr>
+          <w:rFonts w:asciiTheme="minorHAnsi" w:hAnsiTheme="minorHAnsi" w:cstheme="minorHAnsi"/>
+          <w:color w:val="000000" w:themeColor="text1"/>
+        </w:rPr>
+        <w:t>. C</w:t>
+      </w:r>
+      <w:r>
+        <w:rPr>
+          <w:rFonts w:asciiTheme="minorHAnsi" w:hAnsiTheme="minorHAnsi" w:cstheme="minorHAnsi"/>
+          <w:color w:val="000000" w:themeColor="text1"/>
+        </w:rPr>
+        <w:t>hanged </w:t>
+      </w:r>
+      <w:r>
+        <w:rPr>
+          <w:rFonts w:cstheme="minorHAnsi"/>
+          <w:color w:val="000000" w:themeColor="text1"/>
+        </w:rPr>
+        <w:t>m</w:t>
+      </w:r>
+      <w:r>
+        <w:rPr>
+          <w:rFonts w:cstheme="minorHAnsi"/>
+          <w:color w:val="000000" w:themeColor="text1"/>
+        </w:rPr>
+        <w:t>ethod</w:t>
+      </w:r>
+      <w:r>
+        <w:rPr>
+          <w:rFonts w:asciiTheme="minorHAnsi" w:hAnsiTheme="minorHAnsi" w:cstheme="minorHAnsi"/>
+          <w:color w:val="000000" w:themeColor="text1"/>
+        </w:rPr>
+        <w:t xml:space="preserve"> </w:t>
+      </w:r>
+      <w:r>
+        <w:rPr>
+          <w:rFonts w:asciiTheme="minorHAnsi" w:hAnsiTheme="minorHAnsi" w:cstheme="minorHAnsi"/>
+          <w:color w:val="000000" w:themeColor="text1"/>
+        </w:rPr>
+        <w:t>called</w:t>
+      </w:r>
+      <w:r>
+        <w:rPr>
+          <w:rFonts w:asciiTheme="minorHAnsi" w:hAnsiTheme="minorHAnsi" w:cstheme="minorHAnsi"/>
+          <w:color w:val="000000" w:themeColor="text1"/>
+        </w:rPr>
+        <w:t xml:space="preserve"> </w:t>
+      </w:r>
+      <w:r>
+        <w:rPr>
+          <w:rFonts w:asciiTheme="minorHAnsi" w:hAnsiTheme="minorHAnsi" w:cstheme="minorHAnsi"/>
+          <w:color w:val="000000" w:themeColor="text1"/>
+        </w:rPr>
+        <w:t>when</w:t>
+      </w:r>
+      <w:r>
+        <w:rPr>
+          <w:rFonts w:asciiTheme="minorHAnsi" w:hAnsiTheme="minorHAnsi" w:cstheme="minorHAnsi"/>
+          <w:color w:val="000000" w:themeColor="text1"/>
+        </w:rPr>
+        <w:t xml:space="preserve"> </w:t>
+      </w:r>
+      <w:r>
+        <w:rPr>
+          <w:rFonts w:asciiTheme="minorHAnsi" w:hAnsiTheme="minorHAnsi" w:cstheme="minorHAnsi"/>
+          <w:color w:val="000000" w:themeColor="text1"/>
+        </w:rPr>
+        <w:t>a</w:t>
+      </w:r>
+      <w:r>
+        <w:rPr>
+          <w:rFonts w:asciiTheme="minorHAnsi" w:hAnsiTheme="minorHAnsi" w:cstheme="minorHAnsi"/>
+          <w:color w:val="000000" w:themeColor="text1"/>
+        </w:rPr>
+        <w:t xml:space="preserve"> </w:t>
+      </w:r>
+      <w:r>
+        <w:rPr>
+          <w:rFonts w:asciiTheme="minorHAnsi" w:hAnsiTheme="minorHAnsi" w:cstheme="minorHAnsi"/>
+          <w:color w:val="000000" w:themeColor="text1"/>
+        </w:rPr>
+        <w:t>reading</w:t>
+      </w:r>
+      <w:r>
+        <w:rPr>
+          <w:rFonts w:asciiTheme="minorHAnsi" w:hAnsiTheme="minorHAnsi" w:cstheme="minorHAnsi"/>
+          <w:color w:val="000000" w:themeColor="text1"/>
+        </w:rPr>
+        <w:t xml:space="preserve"> </w:t>
+      </w:r>
+      <w:r>
+        <w:rPr>
+          <w:rFonts w:asciiTheme="minorHAnsi" w:hAnsiTheme="minorHAnsi" w:cstheme="minorHAnsi"/>
+          <w:color w:val="000000" w:themeColor="text1"/>
+        </w:rPr>
+        <w:t>is</w:t>
+      </w:r>
+      <w:r>
+        <w:rPr>
+          <w:rFonts w:asciiTheme="minorHAnsi" w:hAnsiTheme="minorHAnsi" w:cstheme="minorHAnsi"/>
+          <w:color w:val="000000" w:themeColor="text1"/>
+        </w:rPr>
+        <w:t xml:space="preserve"> </w:t>
+      </w:r>
+      <w:r>
+        <w:rPr>
+          <w:rFonts w:asciiTheme="minorHAnsi" w:hAnsiTheme="minorHAnsi" w:cstheme="minorHAnsi"/>
+          <w:color w:val="000000" w:themeColor="text1"/>
+        </w:rPr>
+        <w:t>registered</w:t>
+      </w:r>
+      <w:r>
+        <w:rPr>
+          <w:rFonts w:asciiTheme="minorHAnsi" w:hAnsiTheme="minorHAnsi" w:cstheme="minorHAnsi"/>
+          <w:color w:val="000000" w:themeColor="text1"/>
+        </w:rPr>
+        <w:t>.</w:t>
+      </w:r>
+    </w:p>
+    <w:p>
+      <w:pPr>
+        <w:pStyle w:val="Heading2"/>
+      </w:pPr>
+      <w:r>
+        <w:t>C2</w:t>
+      </w:r>
+    </w:p>
+    <w:p>
+      <w:r>
+        <w:t xml:space="preserve">Source: W3 Schools </w:t>
+      </w:r>
+      <w:hyperlink r:id="rId5" w:history="1">
+        <w:r>
+          <w:rPr>
+            <w:rStyle w:val="Hyperlink"/>
+            <w:rFonts w:ascii="AppleSystemUIFont" w:hAnsi="AppleSystemUIFont" w:cs="AppleSystemUIFont"/>
+            <w:color w:val="034990" w:themeColor="hyperlink" w:themeShade="BF"/>
+            <w:lang w:val="en-US"/>
+          </w:rPr>
+          <w:t>https://www.w3.org/TR/accelerometer/</w:t>
+        </w:r>
+      </w:hyperlink>
+    </w:p>
+    <w:p>
+      <w:pPr>
+        <w:rPr>
+          <w:rFonts w:asciiTheme="minorHAnsi" w:hAnsiTheme="minorHAnsi" w:cstheme="minorHAnsi"/>
+          <w:color w:val="000000" w:themeColor="text1"/>
+        </w:rPr>
+      </w:pPr>
+      <w:r>
+        <w:rPr>
+          <w:rFonts w:asciiTheme="minorHAnsi" w:hAnsiTheme="minorHAnsi" w:cstheme="minorHAnsi"/>
+          <w:color w:val="000000" w:themeColor="text1"/>
+        </w:rPr>
+        <w:t>Below</w:t>
+      </w:r>
+      <w:r>
+        <w:rPr>
+          <w:rFonts w:asciiTheme="minorHAnsi" w:hAnsiTheme="minorHAnsi" w:cstheme="minorHAnsi"/>
+          <w:color w:val="000000" w:themeColor="text1"/>
+        </w:rPr>
+        <w:t xml:space="preserve"> </w:t>
+      </w:r>
+      <w:r>
+        <w:rPr>
+          <w:rFonts w:asciiTheme="minorHAnsi" w:hAnsiTheme="minorHAnsi" w:cstheme="minorHAnsi"/>
+          <w:color w:val="000000" w:themeColor="text1"/>
+        </w:rPr>
+        <w:t>code</w:t>
+      </w:r>
+      <w:r>
+        <w:rPr>
+          <w:rFonts w:asciiTheme="minorHAnsi" w:hAnsiTheme="minorHAnsi" w:cstheme="minorHAnsi"/>
+          <w:color w:val="000000" w:themeColor="text1"/>
+        </w:rPr>
+        <w:t xml:space="preserve"> </w:t>
+      </w:r>
+      <w:r>
+        <w:rPr>
+          <w:rFonts w:asciiTheme="minorHAnsi" w:hAnsiTheme="minorHAnsi" w:cstheme="minorHAnsi"/>
+          <w:color w:val="000000" w:themeColor="text1"/>
+        </w:rPr>
+        <w:t>was</w:t>
+      </w:r>
+      <w:r>
+        <w:rPr>
+          <w:rFonts w:asciiTheme="minorHAnsi" w:hAnsiTheme="minorHAnsi" w:cstheme="minorHAnsi"/>
+          <w:color w:val="000000" w:themeColor="text1"/>
+        </w:rPr>
+        <w:t xml:space="preserve"> </w:t>
+      </w:r>
+      <w:r>
+        <w:rPr>
+          <w:rFonts w:asciiTheme="minorHAnsi" w:hAnsiTheme="minorHAnsi" w:cstheme="minorHAnsi"/>
+          <w:color w:val="000000" w:themeColor="text1"/>
+        </w:rPr>
+        <w:t>adapted</w:t>
+      </w:r>
+      <w:r>
+        <w:rPr>
+          <w:rFonts w:asciiTheme="minorHAnsi" w:hAnsiTheme="minorHAnsi" w:cstheme="minorHAnsi"/>
+          <w:color w:val="000000" w:themeColor="text1"/>
+        </w:rPr>
+        <w:t xml:space="preserve"> </w:t>
+      </w:r>
+      <w:r>
+        <w:rPr>
+          <w:rFonts w:asciiTheme="minorHAnsi" w:hAnsiTheme="minorHAnsi" w:cstheme="minorHAnsi"/>
+          <w:color w:val="000000" w:themeColor="text1"/>
+        </w:rPr>
+        <w:t>from</w:t>
+      </w:r>
+      <w:r>
+        <w:rPr>
+          <w:rFonts w:asciiTheme="minorHAnsi" w:hAnsiTheme="minorHAnsi" w:cstheme="minorHAnsi"/>
+          <w:color w:val="000000" w:themeColor="text1"/>
+        </w:rPr>
+        <w:t xml:space="preserve"> </w:t>
+      </w:r>
+      <w:r>
+        <w:rPr>
+          <w:rFonts w:asciiTheme="minorHAnsi" w:hAnsiTheme="minorHAnsi" w:cstheme="minorHAnsi"/>
+          <w:color w:val="000000" w:themeColor="text1"/>
+        </w:rPr>
+        <w:t>a</w:t>
+      </w:r>
+      <w:r>
+        <w:rPr>
+          <w:rFonts w:asciiTheme="minorHAnsi" w:hAnsiTheme="minorHAnsi" w:cstheme="minorHAnsi"/>
+          <w:color w:val="000000" w:themeColor="text1"/>
+        </w:rPr>
+        <w:t xml:space="preserve"> similar </w:t>
+      </w:r>
+      <w:r>
+        <w:rPr>
+          <w:rFonts w:asciiTheme="minorHAnsi" w:hAnsiTheme="minorHAnsi" w:cstheme="minorHAnsi"/>
+          <w:color w:val="000000" w:themeColor="text1"/>
+        </w:rPr>
+        <w:t>shake</w:t>
+      </w:r>
+      <w:r>
+        <w:rPr>
+          <w:rFonts w:asciiTheme="minorHAnsi" w:hAnsiTheme="minorHAnsi" w:cstheme="minorHAnsi"/>
+          <w:color w:val="000000" w:themeColor="text1"/>
+        </w:rPr>
+        <w:t xml:space="preserve"> </w:t>
+      </w:r>
+      <w:r>
+        <w:rPr>
+          <w:rFonts w:asciiTheme="minorHAnsi" w:hAnsiTheme="minorHAnsi" w:cstheme="minorHAnsi"/>
+          <w:color w:val="000000" w:themeColor="text1"/>
+        </w:rPr>
+        <w:t>check</w:t>
+      </w:r>
+      <w:r>
+        <w:rPr>
+          <w:rFonts w:asciiTheme="minorHAnsi" w:hAnsiTheme="minorHAnsi" w:cstheme="minorHAnsi"/>
+          <w:color w:val="000000" w:themeColor="text1"/>
+        </w:rPr>
+        <w:t xml:space="preserve"> but </w:t>
+      </w:r>
+      <w:r>
+        <w:rPr>
+          <w:rFonts w:asciiTheme="minorHAnsi" w:hAnsiTheme="minorHAnsi" w:cstheme="minorHAnsi"/>
+          <w:color w:val="000000" w:themeColor="text1"/>
+        </w:rPr>
+        <w:t>code</w:t>
+      </w:r>
+      <w:r>
+        <w:rPr>
+          <w:rFonts w:asciiTheme="minorHAnsi" w:hAnsiTheme="minorHAnsi" w:cstheme="minorHAnsi"/>
+          <w:color w:val="000000" w:themeColor="text1"/>
+        </w:rPr>
+        <w:t xml:space="preserve"> </w:t>
+      </w:r>
+      <w:r>
+        <w:rPr>
+          <w:rFonts w:asciiTheme="minorHAnsi" w:hAnsiTheme="minorHAnsi" w:cstheme="minorHAnsi"/>
+          <w:color w:val="000000" w:themeColor="text1"/>
+        </w:rPr>
+        <w:t>had</w:t>
+      </w:r>
+      <w:r>
+        <w:rPr>
+          <w:rFonts w:asciiTheme="minorHAnsi" w:hAnsiTheme="minorHAnsi" w:cstheme="minorHAnsi"/>
+          <w:color w:val="000000" w:themeColor="text1"/>
+        </w:rPr>
+        <w:t xml:space="preserve"> </w:t>
+      </w:r>
+      <w:r>
+        <w:rPr>
+          <w:rFonts w:asciiTheme="minorHAnsi" w:hAnsiTheme="minorHAnsi" w:cstheme="minorHAnsi"/>
+          <w:color w:val="000000" w:themeColor="text1"/>
+        </w:rPr>
+        <w:t>higher</w:t>
+      </w:r>
+      <w:r>
+        <w:rPr>
+          <w:rFonts w:asciiTheme="minorHAnsi" w:hAnsiTheme="minorHAnsi" w:cstheme="minorHAnsi"/>
+          <w:color w:val="000000" w:themeColor="text1"/>
+        </w:rPr>
+        <w:t xml:space="preserve"> </w:t>
+      </w:r>
+      <w:r>
+        <w:rPr>
+          <w:rFonts w:asciiTheme="minorHAnsi" w:hAnsiTheme="minorHAnsi" w:cstheme="minorHAnsi"/>
+          <w:color w:val="000000" w:themeColor="text1"/>
+        </w:rPr>
+        <w:t>values</w:t>
+      </w:r>
+      <w:r>
+        <w:rPr>
+          <w:rFonts w:asciiTheme="minorHAnsi" w:hAnsiTheme="minorHAnsi" w:cstheme="minorHAnsi"/>
+          <w:color w:val="000000" w:themeColor="text1"/>
+        </w:rPr>
+        <w:t xml:space="preserve"> </w:t>
+      </w:r>
+      <w:r>
+        <w:rPr>
+          <w:rFonts w:asciiTheme="minorHAnsi" w:hAnsiTheme="minorHAnsi" w:cstheme="minorHAnsi"/>
+          <w:color w:val="000000" w:themeColor="text1"/>
+        </w:rPr>
+        <w:t>and</w:t>
+      </w:r>
+      <w:r>
+        <w:rPr>
+          <w:rFonts w:asciiTheme="minorHAnsi" w:hAnsiTheme="minorHAnsi" w:cstheme="minorHAnsi"/>
+          <w:color w:val="000000" w:themeColor="text1"/>
+        </w:rPr>
+        <w:t xml:space="preserve"> </w:t>
+      </w:r>
+      <w:r>
+        <w:rPr>
+          <w:rFonts w:asciiTheme="minorHAnsi" w:hAnsiTheme="minorHAnsi" w:cstheme="minorHAnsi"/>
+          <w:color w:val="000000" w:themeColor="text1"/>
+        </w:rPr>
+        <w:t>checked</w:t>
+      </w:r>
+      <w:r>
+        <w:rPr>
+          <w:rFonts w:asciiTheme="minorHAnsi" w:hAnsiTheme="minorHAnsi" w:cstheme="minorHAnsi"/>
+          <w:color w:val="000000" w:themeColor="text1"/>
+        </w:rPr>
+        <w:t xml:space="preserve"> </w:t>
+      </w:r>
+      <w:r>
+        <w:rPr>
+          <w:rFonts w:asciiTheme="minorHAnsi" w:hAnsiTheme="minorHAnsi" w:cstheme="minorHAnsi"/>
+          <w:color w:val="000000" w:themeColor="text1"/>
+        </w:rPr>
+        <w:t>each</w:t>
+      </w:r>
+      <w:r>
+        <w:rPr>
+          <w:rFonts w:asciiTheme="minorHAnsi" w:hAnsiTheme="minorHAnsi" w:cstheme="minorHAnsi"/>
+          <w:color w:val="000000" w:themeColor="text1"/>
+        </w:rPr>
+        <w:t xml:space="preserve"> </w:t>
+      </w:r>
+      <w:r>
+        <w:rPr>
+          <w:rFonts w:asciiTheme="minorHAnsi" w:hAnsiTheme="minorHAnsi" w:cstheme="minorHAnsi"/>
+          <w:color w:val="000000" w:themeColor="text1"/>
+        </w:rPr>
+        <w:t>value</w:t>
+      </w:r>
+      <w:r>
+        <w:rPr>
+          <w:rFonts w:asciiTheme="minorHAnsi" w:hAnsiTheme="minorHAnsi" w:cstheme="minorHAnsi"/>
+          <w:color w:val="000000" w:themeColor="text1"/>
+        </w:rPr>
+        <w:t xml:space="preserve"> </w:t>
+      </w:r>
+      <w:r>
+        <w:rPr>
+          <w:rFonts w:asciiTheme="minorHAnsi" w:hAnsiTheme="minorHAnsi" w:cstheme="minorHAnsi"/>
+          <w:color w:val="000000" w:themeColor="text1"/>
+        </w:rPr>
+        <w:t>individually</w:t>
+      </w:r>
+      <w:r>
+        <w:rPr>
+          <w:rFonts w:asciiTheme="minorHAnsi" w:hAnsiTheme="minorHAnsi" w:cstheme="minorHAnsi"/>
+          <w:color w:val="000000" w:themeColor="text1"/>
+        </w:rPr>
+        <w:t xml:space="preserve"> </w:t>
+      </w:r>
+      <w:r>
+        <w:rPr>
+          <w:rFonts w:asciiTheme="minorHAnsi" w:hAnsiTheme="minorHAnsi" w:cstheme="minorHAnsi"/>
+          <w:color w:val="000000" w:themeColor="text1"/>
+        </w:rPr>
+        <w:t>and</w:t>
+      </w:r>
+      <w:r>
+        <w:rPr>
+          <w:rFonts w:asciiTheme="minorHAnsi" w:hAnsiTheme="minorHAnsi" w:cstheme="minorHAnsi"/>
+          <w:color w:val="000000" w:themeColor="text1"/>
+        </w:rPr>
+        <w:t xml:space="preserve"> </w:t>
+      </w:r>
+      <w:r>
+        <w:rPr>
+          <w:rFonts w:cstheme="minorHAnsi"/>
+          <w:color w:val="000000" w:themeColor="text1"/>
+        </w:rPr>
+        <w:t>returned</w:t>
+      </w:r>
+      <w:r>
+        <w:rPr>
+          <w:rFonts w:asciiTheme="minorHAnsi" w:hAnsiTheme="minorHAnsi" w:cstheme="minorHAnsi"/>
+          <w:color w:val="000000" w:themeColor="text1"/>
+        </w:rPr>
+        <w:t xml:space="preserve"> </w:t>
+      </w:r>
+      <w:r>
+        <w:rPr>
+          <w:rFonts w:asciiTheme="minorHAnsi" w:hAnsiTheme="minorHAnsi" w:cstheme="minorHAnsi"/>
+          <w:color w:val="000000" w:themeColor="text1"/>
+        </w:rPr>
+        <w:t>values</w:t>
+      </w:r>
+      <w:r>
+        <w:rPr>
+          <w:rFonts w:asciiTheme="minorHAnsi" w:hAnsiTheme="minorHAnsi" w:cstheme="minorHAnsi"/>
+          <w:color w:val="000000" w:themeColor="text1"/>
+        </w:rPr>
+        <w:t xml:space="preserve"> </w:t>
+      </w:r>
+      <w:r>
+        <w:rPr>
+          <w:rFonts w:asciiTheme="minorHAnsi" w:hAnsiTheme="minorHAnsi" w:cstheme="minorHAnsi"/>
+          <w:color w:val="000000" w:themeColor="text1"/>
+        </w:rPr>
+        <w:t>instead</w:t>
+      </w:r>
+      <w:r>
+        <w:rPr>
+          <w:rFonts w:asciiTheme="minorHAnsi" w:hAnsiTheme="minorHAnsi" w:cstheme="minorHAnsi"/>
+          <w:color w:val="000000" w:themeColor="text1"/>
+        </w:rPr>
+        <w:t xml:space="preserve"> </w:t>
+      </w:r>
+      <w:r>
+        <w:rPr>
+          <w:rFonts w:asciiTheme="minorHAnsi" w:hAnsiTheme="minorHAnsi" w:cstheme="minorHAnsi"/>
+          <w:color w:val="000000" w:themeColor="text1"/>
+        </w:rPr>
+        <w:t>of</w:t>
+      </w:r>
+      <w:r>
+        <w:rPr>
+          <w:rFonts w:asciiTheme="minorHAnsi" w:hAnsiTheme="minorHAnsi" w:cstheme="minorHAnsi"/>
+          <w:color w:val="000000" w:themeColor="text1"/>
+        </w:rPr>
+        <w:t xml:space="preserve"> </w:t>
+      </w:r>
+      <w:r>
+        <w:rPr>
+          <w:rFonts w:asciiTheme="minorHAnsi" w:hAnsiTheme="minorHAnsi" w:cstheme="minorHAnsi"/>
+          <w:color w:val="000000" w:themeColor="text1"/>
+        </w:rPr>
+        <w:t>bools</w:t>
+      </w:r>
+      <w:r>
+        <w:rPr>
+          <w:rFonts w:asciiTheme="minorHAnsi" w:hAnsiTheme="minorHAnsi" w:cstheme="minorHAnsi"/>
+          <w:color w:val="000000" w:themeColor="text1"/>
+        </w:rPr>
+        <w:t>.</w:t>
+      </w:r>
+    </w:p>
+    <w:p>
+      <w:pPr>
+        <w:pStyle w:val="Heading2"/>
+      </w:pPr>
+      <w:r>
+        <w:t>C</w:t>
+      </w:r>
+      <w:r>
+        <w:t>3</w:t>
+      </w:r>
+    </w:p>
+    <w:p>
+      <w:r>
+        <w:rPr>
+          <w:rFonts w:asciiTheme="minorHAnsi" w:hAnsiTheme="minorHAnsi" w:cstheme="minorHAnsi"/>
+          <w:color w:val="000000" w:themeColor="text1"/>
+        </w:rPr>
+        <w:t xml:space="preserve">Source: </w:t>
+      </w:r>
+      <w:r>
+        <w:rPr>
+          <w:rFonts w:asciiTheme="minorHAnsi" w:hAnsiTheme="minorHAnsi" w:cstheme="minorHAnsi"/>
+          <w:color w:val="000000" w:themeColor="text1"/>
+        </w:rPr>
+        <w:t>Xamarin Forum</w:t>
+      </w:r>
+      <w:r>
+        <w:rPr>
+          <w:color w:val="000000" w:themeColor="text1"/>
+        </w:rPr>
+        <w:t xml:space="preserve"> </w:t>
+      </w:r>
+      <w:r>
+        <w:rPr>
+          <w:color w:val="000000" w:themeColor="text1"/>
+        </w:rPr>
+        <w:t xml:space="preserve"> </w:t>
+      </w:r>
+      <w:hyperlink r:id="rId6" w:history="1">
+        <w:r>
+          <w:rPr>
+            <w:rStyle w:val="Hyperlink"/>
+            <w:rFonts w:asciiTheme="minorHAnsi" w:hAnsiTheme="minorHAnsi" w:cstheme="minorHAnsi"/>
+          </w:rPr>
+          <w:t>https://forums.xamarin.com/discussion/25375/datetime-tolocaltime</w:t>
+        </w:r>
+      </w:hyperlink>
+      <w:r>
+        <w:t xml:space="preserve"> </w:t>
+      </w:r>
+    </w:p>
+    <w:p>
+      <w:pPr>
+        <w:rPr>
+          <w:rFonts w:asciiTheme="minorHAnsi" w:hAnsiTheme="minorHAnsi" w:cstheme="minorHAnsi"/>
+          <w:color w:val="000000" w:themeColor="text1"/>
+        </w:rPr>
+      </w:pPr>
+      <w:r>
+        <w:rPr>
+          <w:rFonts w:asciiTheme="minorHAnsi" w:hAnsiTheme="minorHAnsi" w:cstheme="minorHAnsi"/>
+          <w:color w:val="000000" w:themeColor="text1"/>
+        </w:rPr>
+        <w:t>H</w:t>
+      </w:r>
+      <w:r>
+        <w:rPr>
+          <w:rFonts w:asciiTheme="minorHAnsi" w:hAnsiTheme="minorHAnsi" w:cstheme="minorHAnsi"/>
+          <w:color w:val="000000" w:themeColor="text1"/>
+        </w:rPr>
+        <w:t>ad</w:t>
+      </w:r>
+      <w:r>
+        <w:rPr>
+          <w:rFonts w:asciiTheme="minorHAnsi" w:hAnsiTheme="minorHAnsi" w:cstheme="minorHAnsi"/>
+          <w:color w:val="000000" w:themeColor="text1"/>
+        </w:rPr>
+        <w:t xml:space="preserve"> </w:t>
+      </w:r>
+      <w:r>
+        <w:rPr>
+          <w:rFonts w:asciiTheme="minorHAnsi" w:hAnsiTheme="minorHAnsi" w:cstheme="minorHAnsi"/>
+          <w:color w:val="000000" w:themeColor="text1"/>
+        </w:rPr>
+        <w:t>to</w:t>
+      </w:r>
+      <w:r>
+        <w:rPr>
+          <w:rFonts w:asciiTheme="minorHAnsi" w:hAnsiTheme="minorHAnsi" w:cstheme="minorHAnsi"/>
+          <w:color w:val="000000" w:themeColor="text1"/>
+        </w:rPr>
+        <w:t xml:space="preserve"> </w:t>
+      </w:r>
+      <w:r>
+        <w:rPr>
+          <w:rFonts w:asciiTheme="minorHAnsi" w:hAnsiTheme="minorHAnsi" w:cstheme="minorHAnsi"/>
+          <w:color w:val="000000" w:themeColor="text1"/>
+        </w:rPr>
+        <w:t>create</w:t>
+      </w:r>
+      <w:r>
+        <w:rPr>
+          <w:rFonts w:asciiTheme="minorHAnsi" w:hAnsiTheme="minorHAnsi" w:cstheme="minorHAnsi"/>
+          <w:color w:val="000000" w:themeColor="text1"/>
+        </w:rPr>
+        <w:t xml:space="preserve"> </w:t>
+      </w:r>
+      <w:r>
+        <w:rPr>
+          <w:rFonts w:asciiTheme="minorHAnsi" w:hAnsiTheme="minorHAnsi" w:cstheme="minorHAnsi"/>
+          <w:color w:val="000000" w:themeColor="text1"/>
+        </w:rPr>
+        <w:t>a</w:t>
+      </w:r>
+      <w:r>
+        <w:rPr>
+          <w:rFonts w:asciiTheme="minorHAnsi" w:hAnsiTheme="minorHAnsi" w:cstheme="minorHAnsi"/>
+          <w:color w:val="000000" w:themeColor="text1"/>
+        </w:rPr>
+        <w:t xml:space="preserve"> </w:t>
+      </w:r>
+      <w:r>
+        <w:rPr>
+          <w:rFonts w:asciiTheme="minorHAnsi" w:hAnsiTheme="minorHAnsi" w:cstheme="minorHAnsi"/>
+          <w:color w:val="000000" w:themeColor="text1"/>
+        </w:rPr>
+        <w:t>variable</w:t>
+      </w:r>
+      <w:r>
+        <w:rPr>
+          <w:rFonts w:asciiTheme="minorHAnsi" w:hAnsiTheme="minorHAnsi" w:cstheme="minorHAnsi"/>
+          <w:color w:val="000000" w:themeColor="text1"/>
+        </w:rPr>
+        <w:t xml:space="preserve"> </w:t>
+      </w:r>
+      <w:r>
+        <w:rPr>
+          <w:rFonts w:asciiTheme="minorHAnsi" w:hAnsiTheme="minorHAnsi" w:cstheme="minorHAnsi"/>
+          <w:color w:val="000000" w:themeColor="text1"/>
+        </w:rPr>
+        <w:t>that</w:t>
+      </w:r>
+      <w:r>
+        <w:rPr>
+          <w:rFonts w:asciiTheme="minorHAnsi" w:hAnsiTheme="minorHAnsi" w:cstheme="minorHAnsi"/>
+          <w:color w:val="000000" w:themeColor="text1"/>
+        </w:rPr>
+        <w:t xml:space="preserve"> </w:t>
+      </w:r>
+      <w:r>
+        <w:rPr>
+          <w:rFonts w:asciiTheme="minorHAnsi" w:hAnsiTheme="minorHAnsi" w:cstheme="minorHAnsi"/>
+          <w:color w:val="000000" w:themeColor="text1"/>
+        </w:rPr>
+        <w:t>to</w:t>
+      </w:r>
+      <w:r>
+        <w:rPr>
+          <w:rFonts w:asciiTheme="minorHAnsi" w:hAnsiTheme="minorHAnsi" w:cstheme="minorHAnsi"/>
+          <w:color w:val="000000" w:themeColor="text1"/>
+        </w:rPr>
+        <w:t xml:space="preserve"> </w:t>
+      </w:r>
+      <w:r>
+        <w:rPr>
+          <w:rFonts w:asciiTheme="minorHAnsi" w:hAnsiTheme="minorHAnsi" w:cstheme="minorHAnsi"/>
+          <w:color w:val="000000" w:themeColor="text1"/>
+        </w:rPr>
+        <w:t>call</w:t>
+      </w:r>
+      <w:r>
+        <w:rPr>
+          <w:rFonts w:asciiTheme="minorHAnsi" w:hAnsiTheme="minorHAnsi" w:cstheme="minorHAnsi"/>
+          <w:color w:val="000000" w:themeColor="text1"/>
+        </w:rPr>
+        <w:t xml:space="preserve"> </w:t>
+      </w:r>
+      <w:r>
+        <w:rPr>
+          <w:rFonts w:asciiTheme="minorHAnsi" w:hAnsiTheme="minorHAnsi" w:cstheme="minorHAnsi"/>
+          <w:color w:val="000000" w:themeColor="text1"/>
+        </w:rPr>
+        <w:t>date</w:t>
+      </w:r>
+      <w:r>
+        <w:rPr>
+          <w:rFonts w:asciiTheme="minorHAnsi" w:hAnsiTheme="minorHAnsi" w:cstheme="minorHAnsi"/>
+          <w:color w:val="000000" w:themeColor="text1"/>
+        </w:rPr>
+        <w:t xml:space="preserve"> </w:t>
+      </w:r>
+      <w:r>
+        <w:rPr>
+          <w:rFonts w:asciiTheme="minorHAnsi" w:hAnsiTheme="minorHAnsi" w:cstheme="minorHAnsi"/>
+          <w:color w:val="000000" w:themeColor="text1"/>
+        </w:rPr>
+        <w:t>and</w:t>
+      </w:r>
+      <w:r>
+        <w:rPr>
+          <w:rFonts w:asciiTheme="minorHAnsi" w:hAnsiTheme="minorHAnsi" w:cstheme="minorHAnsi"/>
+          <w:color w:val="000000" w:themeColor="text1"/>
+        </w:rPr>
+        <w:t xml:space="preserve"> </w:t>
+      </w:r>
+      <w:r>
+        <w:rPr>
+          <w:rFonts w:asciiTheme="minorHAnsi" w:hAnsiTheme="minorHAnsi" w:cstheme="minorHAnsi"/>
+          <w:color w:val="000000" w:themeColor="text1"/>
+        </w:rPr>
+        <w:t>time</w:t>
+      </w:r>
+      <w:r>
+        <w:rPr>
+          <w:rFonts w:asciiTheme="minorHAnsi" w:hAnsiTheme="minorHAnsi" w:cstheme="minorHAnsi"/>
+          <w:color w:val="000000" w:themeColor="text1"/>
+        </w:rPr>
+        <w:t xml:space="preserve"> </w:t>
+      </w:r>
+      <w:r>
+        <w:rPr>
+          <w:rFonts w:asciiTheme="minorHAnsi" w:hAnsiTheme="minorHAnsi" w:cstheme="minorHAnsi"/>
+          <w:color w:val="000000" w:themeColor="text1"/>
+        </w:rPr>
+        <w:t>to</w:t>
+      </w:r>
+      <w:r>
+        <w:rPr>
+          <w:rFonts w:asciiTheme="minorHAnsi" w:hAnsiTheme="minorHAnsi" w:cstheme="minorHAnsi"/>
+          <w:color w:val="000000" w:themeColor="text1"/>
+        </w:rPr>
+        <w:t xml:space="preserve"> </w:t>
+      </w:r>
+      <w:r>
+        <w:rPr>
+          <w:rFonts w:asciiTheme="minorHAnsi" w:hAnsiTheme="minorHAnsi" w:cstheme="minorHAnsi"/>
+          <w:color w:val="000000" w:themeColor="text1"/>
+        </w:rPr>
+        <w:t>Name</w:t>
+      </w:r>
+      <w:r>
+        <w:rPr>
+          <w:rFonts w:asciiTheme="minorHAnsi" w:hAnsiTheme="minorHAnsi" w:cstheme="minorHAnsi"/>
+          <w:color w:val="000000" w:themeColor="text1"/>
+        </w:rPr>
+        <w:t xml:space="preserve"> </w:t>
+      </w:r>
+      <w:r>
+        <w:rPr>
+          <w:rFonts w:asciiTheme="minorHAnsi" w:hAnsiTheme="minorHAnsi" w:cstheme="minorHAnsi"/>
+          <w:color w:val="000000" w:themeColor="text1"/>
+        </w:rPr>
+        <w:t>the</w:t>
+      </w:r>
+      <w:r>
+        <w:rPr>
+          <w:rFonts w:asciiTheme="minorHAnsi" w:hAnsiTheme="minorHAnsi" w:cstheme="minorHAnsi"/>
+          <w:color w:val="000000" w:themeColor="text1"/>
+        </w:rPr>
+        <w:t xml:space="preserve"> </w:t>
+      </w:r>
+      <w:r>
+        <w:rPr>
+          <w:rFonts w:asciiTheme="minorHAnsi" w:hAnsiTheme="minorHAnsi" w:cstheme="minorHAnsi"/>
+          <w:color w:val="000000" w:themeColor="text1"/>
+        </w:rPr>
+        <w:t>photo</w:t>
+      </w:r>
+      <w:r>
+        <w:rPr>
+          <w:rFonts w:asciiTheme="minorHAnsi" w:hAnsiTheme="minorHAnsi" w:cstheme="minorHAnsi"/>
+          <w:color w:val="000000" w:themeColor="text1"/>
+        </w:rPr>
+        <w:t xml:space="preserve"> </w:t>
+      </w:r>
+      <w:r>
+        <w:rPr>
+          <w:rFonts w:asciiTheme="minorHAnsi" w:hAnsiTheme="minorHAnsi" w:cstheme="minorHAnsi"/>
+          <w:color w:val="000000" w:themeColor="text1"/>
+        </w:rPr>
+        <w:t>so</w:t>
+      </w:r>
+      <w:r>
+        <w:rPr>
+          <w:rFonts w:asciiTheme="minorHAnsi" w:hAnsiTheme="minorHAnsi" w:cstheme="minorHAnsi"/>
+          <w:color w:val="000000" w:themeColor="text1"/>
+        </w:rPr>
+        <w:t xml:space="preserve"> </w:t>
+      </w:r>
+      <w:r>
+        <w:rPr>
+          <w:rFonts w:asciiTheme="minorHAnsi" w:hAnsiTheme="minorHAnsi" w:cstheme="minorHAnsi"/>
+          <w:color w:val="000000" w:themeColor="text1"/>
+        </w:rPr>
+        <w:t>each</w:t>
+      </w:r>
+      <w:r>
+        <w:rPr>
+          <w:rFonts w:asciiTheme="minorHAnsi" w:hAnsiTheme="minorHAnsi" w:cstheme="minorHAnsi"/>
+          <w:color w:val="000000" w:themeColor="text1"/>
+        </w:rPr>
+        <w:t xml:space="preserve"> </w:t>
+      </w:r>
+      <w:r>
+        <w:rPr>
+          <w:rFonts w:asciiTheme="minorHAnsi" w:hAnsiTheme="minorHAnsi" w:cstheme="minorHAnsi"/>
+          <w:color w:val="000000" w:themeColor="text1"/>
+        </w:rPr>
+        <w:t>photo</w:t>
+      </w:r>
+      <w:r>
+        <w:rPr>
+          <w:rFonts w:asciiTheme="minorHAnsi" w:hAnsiTheme="minorHAnsi" w:cstheme="minorHAnsi"/>
+          <w:color w:val="000000" w:themeColor="text1"/>
+        </w:rPr>
+        <w:t xml:space="preserve"> </w:t>
+      </w:r>
+      <w:r>
+        <w:rPr>
+          <w:rFonts w:asciiTheme="minorHAnsi" w:hAnsiTheme="minorHAnsi" w:cstheme="minorHAnsi"/>
+          <w:color w:val="000000" w:themeColor="text1"/>
+        </w:rPr>
+        <w:t>has</w:t>
+      </w:r>
+      <w:r>
+        <w:rPr>
+          <w:rFonts w:asciiTheme="minorHAnsi" w:hAnsiTheme="minorHAnsi" w:cstheme="minorHAnsi"/>
+          <w:color w:val="000000" w:themeColor="text1"/>
+        </w:rPr>
+        <w:t xml:space="preserve"> </w:t>
+      </w:r>
+      <w:r>
+        <w:rPr>
+          <w:rFonts w:asciiTheme="minorHAnsi" w:hAnsiTheme="minorHAnsi" w:cstheme="minorHAnsi"/>
+          <w:color w:val="000000" w:themeColor="text1"/>
+        </w:rPr>
+        <w:t>a</w:t>
+      </w:r>
+      <w:r>
+        <w:rPr>
+          <w:rFonts w:asciiTheme="minorHAnsi" w:hAnsiTheme="minorHAnsi" w:cstheme="minorHAnsi"/>
+          <w:color w:val="000000" w:themeColor="text1"/>
+        </w:rPr>
+        <w:t xml:space="preserve"> </w:t>
+      </w:r>
+      <w:r>
+        <w:rPr>
+          <w:rFonts w:asciiTheme="minorHAnsi" w:hAnsiTheme="minorHAnsi" w:cstheme="minorHAnsi"/>
+          <w:color w:val="000000" w:themeColor="text1"/>
+        </w:rPr>
+        <w:t>different</w:t>
+      </w:r>
+      <w:r>
+        <w:rPr>
+          <w:rFonts w:asciiTheme="minorHAnsi" w:hAnsiTheme="minorHAnsi" w:cstheme="minorHAnsi"/>
+          <w:color w:val="000000" w:themeColor="text1"/>
+        </w:rPr>
+        <w:t xml:space="preserve"> </w:t>
+      </w:r>
+      <w:r>
+        <w:rPr>
+          <w:rFonts w:asciiTheme="minorHAnsi" w:hAnsiTheme="minorHAnsi" w:cstheme="minorHAnsi"/>
+          <w:color w:val="000000" w:themeColor="text1"/>
+        </w:rPr>
+        <w:t xml:space="preserve">name </w:t>
+      </w:r>
+      <w:r>
+        <w:rPr>
+          <w:rFonts w:asciiTheme="minorHAnsi" w:hAnsiTheme="minorHAnsi" w:cstheme="minorHAnsi"/>
+          <w:color w:val="000000" w:themeColor="text1"/>
+        </w:rPr>
+        <w:t xml:space="preserve">dictated by the date and </w:t>
+      </w:r>
+      <w:bookmarkStart w:id="0" w:name="_GoBack"/>
+      <w:bookmarkEnd w:id="0"/>
+      <w:r>
+        <w:rPr>
+          <w:rFonts w:asciiTheme="minorHAnsi" w:hAnsiTheme="minorHAnsi" w:cstheme="minorHAnsi"/>
+          <w:color w:val="000000" w:themeColor="text1"/>
+        </w:rPr>
+        <w:t xml:space="preserve">time the photo was taken and the </w:t>
+      </w:r>
+      <w:proofErr w:type="spellStart"/>
+      <w:r>
+        <w:rPr>
+          <w:rFonts w:asciiTheme="minorHAnsi" w:hAnsiTheme="minorHAnsi" w:cstheme="minorHAnsi"/>
+          <w:color w:val="000000" w:themeColor="text1"/>
+        </w:rPr>
+        <w:t>PatientID</w:t>
+      </w:r>
+      <w:proofErr w:type="spellEnd"/>
+    </w:p>
+    <w:p/>
     <w:sectPr>
       <w:pgSz w:w="11906" w:h="16838"/>
       <w:pgMar w:top="1440" w:right="1440" w:bottom="1440" w:left="1440" w:header="708" w:footer="708" w:gutter="0"/>
@@ -511,6 +1580,15 @@
   <w:style w:type="paragraph" w:default="1" w:styleId="Normal">
     <w:name w:val="Normal"/>
     <w:qFormat/>
+    <w:rsid w:val="000A30D9"/>
+    <w:pPr>
+      <w:spacing w:after="0" w:line="240" w:lineRule="auto"/>
+    </w:pPr>
+    <w:rPr>
+      <w:rFonts w:ascii="Times New Roman" w:eastAsia="Times New Roman" w:hAnsi="Times New Roman" w:cs="Times New Roman"/>
+      <w:sz w:val="24"/>
+      <w:szCs w:val="24"/>
+    </w:rPr>
   </w:style>
   <w:style w:type="paragraph" w:styleId="Heading1">
     <w:name w:val="heading 1"/>
@@ -523,7 +1601,7 @@
     <w:pPr>
       <w:keepNext/>
       <w:keepLines/>
-      <w:spacing w:before="240" w:after="0"/>
+      <w:spacing w:before="240" w:line="259" w:lineRule="auto"/>
       <w:outlineLvl w:val="0"/>
     </w:pPr>
     <w:rPr>
@@ -545,7 +1623,7 @@
     <w:pPr>
       <w:keepNext/>
       <w:keepLines/>
-      <w:spacing w:before="40" w:after="0"/>
+      <w:spacing w:before="40" w:line="259" w:lineRule="auto"/>
       <w:outlineLvl w:val="1"/>
     </w:pPr>
     <w:rPr>

</xml_diff>

<commit_message>
Added 500 word app explanation
</commit_message>
<xml_diff>
--- a/Documentation/ProjectPurposeandReferenceList.docx
+++ b/Documentation/ProjectPurposeandReferenceList.docx
@@ -6,321 +6,31 @@
       <w:pPr>
         <w:pStyle w:val="Heading1"/>
       </w:pPr>
-      <w:proofErr w:type="spellStart"/>
       <w:r>
         <w:t>MediClip</w:t>
       </w:r>
-      <w:proofErr w:type="spellEnd"/>
-    </w:p>
-    <w:p>
-      <w:pPr>
-        <w:rPr>
-          <w:sz w:val="22"/>
-          <w:szCs w:val="22"/>
-        </w:rPr>
-      </w:pPr>
-      <w:proofErr w:type="spellStart"/>
-      <w:r>
-        <w:rPr>
-          <w:sz w:val="22"/>
-          <w:szCs w:val="22"/>
-        </w:rPr>
-        <w:t>MediClip</w:t>
-      </w:r>
-      <w:proofErr w:type="spellEnd"/>
-      <w:r>
-        <w:rPr>
-          <w:sz w:val="22"/>
-          <w:szCs w:val="22"/>
-        </w:rPr>
-        <w:t xml:space="preserve"> </w:t>
-      </w:r>
-      <w:r>
-        <w:rPr>
-          <w:sz w:val="22"/>
-          <w:szCs w:val="22"/>
-        </w:rPr>
-        <w:t>f</w:t>
-      </w:r>
-      <w:r>
-        <w:rPr>
-          <w:sz w:val="22"/>
-          <w:szCs w:val="22"/>
-        </w:rPr>
-        <w:t xml:space="preserve">ills a need in the </w:t>
-      </w:r>
-      <w:r>
-        <w:rPr>
-          <w:sz w:val="22"/>
-          <w:szCs w:val="22"/>
-        </w:rPr>
-        <w:t xml:space="preserve">Health </w:t>
-      </w:r>
-      <w:r>
-        <w:rPr>
-          <w:sz w:val="22"/>
-          <w:szCs w:val="22"/>
-        </w:rPr>
-        <w:t xml:space="preserve">digital market to bridge the gap </w:t>
-      </w:r>
-      <w:r>
-        <w:rPr>
-          <w:sz w:val="22"/>
-          <w:szCs w:val="22"/>
-        </w:rPr>
-        <w:t>were</w:t>
-      </w:r>
-      <w:r>
-        <w:rPr>
-          <w:sz w:val="22"/>
-          <w:szCs w:val="22"/>
-        </w:rPr>
-        <w:t xml:space="preserve"> hospital systems </w:t>
-      </w:r>
-      <w:r>
-        <w:rPr>
-          <w:sz w:val="22"/>
-          <w:szCs w:val="22"/>
-        </w:rPr>
-        <w:t>are</w:t>
-      </w:r>
-      <w:r>
-        <w:rPr>
-          <w:sz w:val="22"/>
-          <w:szCs w:val="22"/>
-        </w:rPr>
-        <w:t xml:space="preserve"> main</w:t>
-      </w:r>
-      <w:r>
-        <w:rPr>
-          <w:sz w:val="22"/>
-          <w:szCs w:val="22"/>
-        </w:rPr>
-        <w:t>ly</w:t>
-      </w:r>
-      <w:r>
-        <w:rPr>
-          <w:sz w:val="22"/>
-          <w:szCs w:val="22"/>
-        </w:rPr>
-        <w:t xml:space="preserve"> </w:t>
-      </w:r>
-      <w:r>
-        <w:rPr>
-          <w:sz w:val="22"/>
-          <w:szCs w:val="22"/>
-        </w:rPr>
-        <w:t>terminal</w:t>
-      </w:r>
-      <w:r>
-        <w:rPr>
-          <w:sz w:val="22"/>
-          <w:szCs w:val="22"/>
-        </w:rPr>
-        <w:t xml:space="preserve"> based</w:t>
-      </w:r>
-      <w:r>
-        <w:rPr>
-          <w:sz w:val="22"/>
-          <w:szCs w:val="22"/>
-        </w:rPr>
-        <w:t xml:space="preserve"> </w:t>
-      </w:r>
-      <w:r>
-        <w:rPr>
-          <w:sz w:val="22"/>
-          <w:szCs w:val="22"/>
-        </w:rPr>
-        <w:t>which creates a gap when it comes to</w:t>
-      </w:r>
-      <w:r>
-        <w:rPr>
-          <w:sz w:val="22"/>
-          <w:szCs w:val="22"/>
-        </w:rPr>
-        <w:t xml:space="preserve"> the patients </w:t>
-      </w:r>
-      <w:r>
-        <w:rPr>
-          <w:sz w:val="22"/>
-          <w:szCs w:val="22"/>
-        </w:rPr>
-        <w:t>that are in</w:t>
-      </w:r>
-      <w:r>
-        <w:rPr>
-          <w:sz w:val="22"/>
-          <w:szCs w:val="22"/>
-        </w:rPr>
-        <w:t xml:space="preserve"> beds. Having doctors and nurses being able to view</w:t>
-      </w:r>
-      <w:r>
-        <w:rPr>
-          <w:sz w:val="22"/>
-          <w:szCs w:val="22"/>
-        </w:rPr>
-        <w:t xml:space="preserve"> information </w:t>
-      </w:r>
-      <w:r>
-        <w:rPr>
-          <w:sz w:val="22"/>
-          <w:szCs w:val="22"/>
-        </w:rPr>
-        <w:t xml:space="preserve">and </w:t>
-      </w:r>
-      <w:r>
-        <w:rPr>
-          <w:sz w:val="22"/>
-          <w:szCs w:val="22"/>
-        </w:rPr>
-        <w:t>add</w:t>
-      </w:r>
-      <w:r>
-        <w:rPr>
-          <w:sz w:val="22"/>
-          <w:szCs w:val="22"/>
-        </w:rPr>
-        <w:t xml:space="preserve"> notes</w:t>
-      </w:r>
-      <w:r>
-        <w:rPr>
-          <w:sz w:val="22"/>
-          <w:szCs w:val="22"/>
-        </w:rPr>
-        <w:t xml:space="preserve"> to a </w:t>
-      </w:r>
-      <w:proofErr w:type="gramStart"/>
-      <w:r>
-        <w:rPr>
-          <w:sz w:val="22"/>
-          <w:szCs w:val="22"/>
-        </w:rPr>
-        <w:t>patients</w:t>
-      </w:r>
-      <w:proofErr w:type="gramEnd"/>
-      <w:r>
-        <w:rPr>
-          <w:sz w:val="22"/>
-          <w:szCs w:val="22"/>
-        </w:rPr>
-        <w:t xml:space="preserve"> files</w:t>
-      </w:r>
-      <w:r>
-        <w:rPr>
-          <w:sz w:val="22"/>
-          <w:szCs w:val="22"/>
-        </w:rPr>
-        <w:t xml:space="preserve"> in the moment with the patient</w:t>
-      </w:r>
-      <w:r>
-        <w:rPr>
-          <w:sz w:val="22"/>
-          <w:szCs w:val="22"/>
-        </w:rPr>
-        <w:t xml:space="preserve"> allows for a seamless </w:t>
-      </w:r>
-      <w:r>
-        <w:rPr>
-          <w:sz w:val="22"/>
-          <w:szCs w:val="22"/>
-        </w:rPr>
-        <w:t>journey</w:t>
-      </w:r>
-      <w:r>
-        <w:rPr>
-          <w:sz w:val="22"/>
-          <w:szCs w:val="22"/>
-        </w:rPr>
-        <w:t xml:space="preserve"> of information around a hospital. </w:t>
-      </w:r>
-      <w:r>
-        <w:rPr>
-          <w:sz w:val="22"/>
-          <w:szCs w:val="22"/>
-        </w:rPr>
-        <w:t>The system</w:t>
-      </w:r>
-      <w:r>
-        <w:rPr>
-          <w:sz w:val="22"/>
-          <w:szCs w:val="22"/>
-        </w:rPr>
-        <w:t xml:space="preserve"> currently in</w:t>
-      </w:r>
-      <w:r>
-        <w:rPr>
-          <w:sz w:val="22"/>
-          <w:szCs w:val="22"/>
-        </w:rPr>
-        <w:t xml:space="preserve"> place can cause </w:t>
-      </w:r>
-      <w:r>
-        <w:rPr>
-          <w:sz w:val="22"/>
-          <w:szCs w:val="22"/>
-        </w:rPr>
-        <w:t xml:space="preserve">lost </w:t>
-      </w:r>
-      <w:r>
-        <w:rPr>
-          <w:sz w:val="22"/>
-          <w:szCs w:val="22"/>
-        </w:rPr>
-        <w:t>or</w:t>
-      </w:r>
-      <w:r>
-        <w:rPr>
-          <w:sz w:val="22"/>
-          <w:szCs w:val="22"/>
-        </w:rPr>
-        <w:t xml:space="preserve"> </w:t>
-      </w:r>
-      <w:r>
-        <w:rPr>
-          <w:sz w:val="22"/>
-          <w:szCs w:val="22"/>
-        </w:rPr>
-        <w:t xml:space="preserve">inaccurate data because information has to be written down and then </w:t>
-      </w:r>
-      <w:r>
-        <w:rPr>
-          <w:sz w:val="22"/>
-          <w:szCs w:val="22"/>
-        </w:rPr>
-        <w:t>converted to</w:t>
-      </w:r>
-      <w:r>
-        <w:rPr>
-          <w:sz w:val="22"/>
-          <w:szCs w:val="22"/>
-        </w:rPr>
-        <w:t xml:space="preserve"> </w:t>
-      </w:r>
-      <w:proofErr w:type="gramStart"/>
-      <w:r>
-        <w:rPr>
-          <w:sz w:val="22"/>
-          <w:szCs w:val="22"/>
-        </w:rPr>
-        <w:t>the a</w:t>
-      </w:r>
-      <w:proofErr w:type="gramEnd"/>
-      <w:r>
-        <w:rPr>
-          <w:sz w:val="22"/>
-          <w:szCs w:val="22"/>
-        </w:rPr>
-        <w:t xml:space="preserve"> digital form</w:t>
-      </w:r>
-      <w:r>
-        <w:rPr>
-          <w:sz w:val="22"/>
-          <w:szCs w:val="22"/>
-        </w:rPr>
-        <w:t xml:space="preserve"> which creates more work for hospital staff.</w:t>
+    </w:p>
+    <w:p>
+      <w:r>
+        <w:t>MediClip aims to improve information flow in the health industry. Hospital information systems are mostly terminal based. Currently patient information needs to be printed out or manually written down on forms to be available at the patient’s bedside. MediClip solves this problem by having the information available in real-time on the doctor or nurse’s mobile device. Patient notes are also saved directly to the hospitals database. Having doctors and nurses be able to view patient information and add notes to a patient’s files while still at the the patient’s bedside, allows for seamless information sharing around the hospital. The systems currently in place can cause lost or inaccurate data because information must be written down and then transferred digitally, which creates more work for hospital staff.</w:t>
       </w:r>
     </w:p>
     <w:p/>
+    <w:p>
+      <w:r>
+        <w:t xml:space="preserve">MediClip is a cross-platform app as the team aims to have the app available on both iOS and Android mobile platforms. This is made possible by utilising Xamarin.forms cross-platform UI toolkit and writing all the code for both platforms in C#. The app works by combining the mobility and ease of use of mobile devices with the up to date information available in the hospitals SQL database. During the apps development, both the SQL database and the web API are hosted on Microsoft Azure. For security reasons this is not ideal. The aim of the MediClip team is to work with hospitals to integrate the web api with their own database on the local network. Ideally, patient data will only be accessable while on the hospitals secure wifi network and no data will be stored on the mobile device itself. </w:t>
+      </w:r>
+    </w:p>
+    <w:p/>
+    <w:p>
+      <w:r>
+        <w:t>The MediClip app communicates with the database by sending JSON querys to a RESTful web API designed specifically for the MediClip app. The MediClip web API then communicates with the database to both POST and GET information as required. The information from the database is then shown on the mobile app in an easy to read format. The user is also able to add photos to a patient’s note by utilising their device’s built-in camera. This feature aids doctors and nurses in better understanding the patient’s current condition. When writing a note, the user also has the option to use MediClip’s shake-to-clear feature. This feature makes it easier to quickly clear a text field, as deleting text is far more tedious on a mobile device where the user does not have access to a mouse and keyboard. All doctors and nurses signed into the MediClip app will see the updated information as soon as it is added to the SQL database. When viewing patients via the app, they are all listed in the ward that they are currently in. This makes it easier for doctors and nurses to only focus on the information that is relevant to them at that time.</w:t>
+      </w:r>
+    </w:p>
+    <w:p>
+      <w:bookmarkStart w:id="0" w:name="_GoBack"/>
+      <w:bookmarkEnd w:id="0"/>
+    </w:p>
     <w:p/>
     <w:p>
       <w:r>
@@ -346,15 +56,7 @@
     </w:p>
     <w:p>
       <w:r>
-        <w:t xml:space="preserve">Xamarin Help Website, Adam </w:t>
-      </w:r>
-      <w:proofErr w:type="spellStart"/>
-      <w:r>
-        <w:t>Pedley</w:t>
-      </w:r>
-      <w:proofErr w:type="spellEnd"/>
-      <w:r>
-        <w:t xml:space="preserve">, </w:t>
+        <w:t xml:space="preserve">Xamarin Help Website, Adam Pedley, </w:t>
       </w:r>
       <w:hyperlink r:id="rId4" w:history="1">
         <w:r>
@@ -365,23 +67,7 @@
         </w:r>
       </w:hyperlink>
       <w:r>
-        <w:t xml:space="preserve">, Explanation of how to use the </w:t>
-      </w:r>
-      <w:proofErr w:type="spellStart"/>
-      <w:r>
-        <w:t>Xam.Plugin.Media</w:t>
-      </w:r>
-      <w:proofErr w:type="spellEnd"/>
-      <w:r>
-        <w:t xml:space="preserve"> package, to have our app use the camera to take photos and store the photos. We modified the provided algorithms to work with our code and had to install various </w:t>
-      </w:r>
-      <w:proofErr w:type="spellStart"/>
-      <w:r>
-        <w:t>nuget</w:t>
-      </w:r>
-      <w:proofErr w:type="spellEnd"/>
-      <w:r>
-        <w:t xml:space="preserve"> packages to allow for camera permissions.</w:t>
+        <w:t>, Explanation of how to use the Xam.Plugin.Media package, to have our app use the camera to take photos and store the photos. We modified the provided algorithms to work with our code and had to install various nuget packages to allow for camera permissions.</w:t>
       </w:r>
     </w:p>
     <w:p>
@@ -393,21 +79,8 @@
       </w:r>
     </w:p>
     <w:p>
-      <w:proofErr w:type="spellStart"/>
-      <w:r>
-        <w:t>Github</w:t>
-      </w:r>
-      <w:proofErr w:type="spellEnd"/>
-      <w:r>
-        <w:t xml:space="preserve"> Repository, James </w:t>
-      </w:r>
-      <w:proofErr w:type="spellStart"/>
-      <w:r>
-        <w:t>Montemagno</w:t>
-      </w:r>
-      <w:proofErr w:type="spellEnd"/>
-      <w:r>
-        <w:t xml:space="preserve">, </w:t>
+      <w:r>
+        <w:t xml:space="preserve">Github Repository, James Montemagno, </w:t>
       </w:r>
       <w:hyperlink r:id="rId5" w:history="1">
         <w:r>
@@ -431,13 +104,8 @@
       </w:r>
     </w:p>
     <w:p>
-      <w:proofErr w:type="spellStart"/>
-      <w:r>
-        <w:t>Stackoverflow</w:t>
-      </w:r>
-      <w:proofErr w:type="spellEnd"/>
-      <w:r>
-        <w:t xml:space="preserve">, Jesper Christensen, </w:t>
+      <w:r>
+        <w:t xml:space="preserve">Stackoverflow, Jesper Christensen, </w:t>
       </w:r>
       <w:hyperlink r:id="rId6" w:history="1">
         <w:r>
@@ -486,21 +154,8 @@
       </w:r>
     </w:p>
     <w:p>
-      <w:proofErr w:type="spellStart"/>
-      <w:r>
-        <w:t>Stackoverflow</w:t>
-      </w:r>
-      <w:proofErr w:type="spellEnd"/>
-      <w:r>
-        <w:t xml:space="preserve">, </w:t>
-      </w:r>
-      <w:proofErr w:type="spellStart"/>
-      <w:r>
-        <w:t>Ademar</w:t>
-      </w:r>
-      <w:proofErr w:type="spellEnd"/>
-      <w:r>
-        <w:t xml:space="preserve">, </w:t>
+      <w:r>
+        <w:t xml:space="preserve">Stackoverflow, Ademar, </w:t>
       </w:r>
       <w:hyperlink r:id="rId7" w:history="1">
         <w:r>
@@ -546,8 +201,6 @@
       <w:r>
         <w:t>added a method to the algorithm that would clear a text field when the accelerometers shake reading returned true.</w:t>
       </w:r>
-      <w:bookmarkStart w:id="0" w:name="_GoBack"/>
-      <w:bookmarkEnd w:id="0"/>
     </w:p>
     <w:p>
       <w:pPr>
@@ -950,17 +603,8 @@
           <w:rFonts w:asciiTheme="minorHAnsi" w:hAnsiTheme="minorHAnsi" w:cstheme="minorHAnsi"/>
           <w:color w:val="000000" w:themeColor="text1"/>
         </w:rPr>
-        <w:t xml:space="preserve">dictated by the date and time the photo was taken and the </w:t>
-      </w:r>
-      <w:proofErr w:type="spellStart"/>
-      <w:r>
-        <w:rPr>
-          <w:rFonts w:asciiTheme="minorHAnsi" w:hAnsiTheme="minorHAnsi" w:cstheme="minorHAnsi"/>
-          <w:color w:val="000000" w:themeColor="text1"/>
-        </w:rPr>
-        <w:t>PatientID</w:t>
-      </w:r>
-      <w:proofErr w:type="spellEnd"/>
+        <w:t>dictated by the date and time the photo was taken and the PatientID</w:t>
+      </w:r>
     </w:p>
     <w:p/>
     <w:sectPr>

</xml_diff>

<commit_message>
Added all my references and fixed other references
</commit_message>
<xml_diff>
--- a/Documentation/ProjectPurposeandReferenceList.docx
+++ b/Documentation/ProjectPurposeandReferenceList.docx
@@ -6,31 +6,130 @@
       <w:pPr>
         <w:pStyle w:val="Heading1"/>
       </w:pPr>
+      <w:proofErr w:type="spellStart"/>
       <w:r>
         <w:t>MediClip</w:t>
       </w:r>
-    </w:p>
-    <w:p>
-      <w:r>
-        <w:t>MediClip aims to improve information flow in the health industry. Hospital information systems are mostly terminal based. Currently patient information needs to be printed out or manually written down on forms to be available at the patient’s bedside. MediClip solves this problem by having the information available in real-time on the doctor or nurse’s mobile device. Patient notes are also saved directly to the hospitals database. Having doctors and nurses be able to view patient information and add notes to a patient’s files while still at the the patient’s bedside, allows for seamless information sharing around the hospital. The systems currently in place can cause lost or inaccurate data because information must be written down and then transferred digitally, which creates more work for hospital staff.</w:t>
+      <w:proofErr w:type="spellEnd"/>
+    </w:p>
+    <w:p>
+      <w:proofErr w:type="spellStart"/>
+      <w:r>
+        <w:t>MediClip</w:t>
+      </w:r>
+      <w:proofErr w:type="spellEnd"/>
+      <w:r>
+        <w:t xml:space="preserve"> aims to improve information flow in the health industry. Hospital information systems are mostly terminal based. Currently patient information needs to be printed out or manually written down on forms to be available at the patient’s bedside. </w:t>
+      </w:r>
+      <w:proofErr w:type="spellStart"/>
+      <w:r>
+        <w:t>MediClip</w:t>
+      </w:r>
+      <w:proofErr w:type="spellEnd"/>
+      <w:r>
+        <w:t xml:space="preserve"> solves this problem by having the information available in real-time on the doctor or nurse’s mobile device. Patient notes are also saved directly to the hospitals database. Having doctors and nurses be able to view patient information and add notes to a patient’s files while still at the patient’s bedside, allows for seamless information sharing around the hospital. The systems currently in place can cause lost or inaccurate data because information must be written down and then transferred digitally, which creates more work for hospital staff.</w:t>
       </w:r>
     </w:p>
     <w:p/>
     <w:p>
-      <w:r>
-        <w:t xml:space="preserve">MediClip is a cross-platform app as the team aims to have the app available on both iOS and Android mobile platforms. This is made possible by utilising Xamarin.forms cross-platform UI toolkit and writing all the code for both platforms in C#. The app works by combining the mobility and ease of use of mobile devices with the up to date information available in the hospitals SQL database. During the apps development, both the SQL database and the web API are hosted on Microsoft Azure. For security reasons this is not ideal. The aim of the MediClip team is to work with hospitals to integrate the web api with their own database on the local network. Ideally, patient data will only be accessable while on the hospitals secure wifi network and no data will be stored on the mobile device itself. </w:t>
+      <w:proofErr w:type="spellStart"/>
+      <w:r>
+        <w:t>MediClip</w:t>
+      </w:r>
+      <w:proofErr w:type="spellEnd"/>
+      <w:r>
+        <w:t xml:space="preserve"> is a cross-platform app as the team aims to have the app available on both iOS and Android mobile platforms. This is made possible by utilising </w:t>
+      </w:r>
+      <w:proofErr w:type="spellStart"/>
+      <w:r>
+        <w:t>Xamarin.forms</w:t>
+      </w:r>
+      <w:proofErr w:type="spellEnd"/>
+      <w:r>
+        <w:t xml:space="preserve"> cross-platform UI toolkit and writing all the code for both platforms in C#. The app works by combining the mobility and ease of use of mobile devices with the up to date information available in the hospitals SQL database. During the apps development, both the SQL database and the web API are hosted on Microsoft Azure. For security reasons this is not ideal. The aim of the </w:t>
+      </w:r>
+      <w:proofErr w:type="spellStart"/>
+      <w:r>
+        <w:t>MediClip</w:t>
+      </w:r>
+      <w:proofErr w:type="spellEnd"/>
+      <w:r>
+        <w:t xml:space="preserve"> team is to work with hospitals to integrate the web </w:t>
+      </w:r>
+      <w:r>
+        <w:t>API</w:t>
+      </w:r>
+      <w:r>
+        <w:t xml:space="preserve"> with their own database on the local network. Ideally, patient data will only be </w:t>
+      </w:r>
+      <w:r>
+        <w:t>accessible</w:t>
+      </w:r>
+      <w:r>
+        <w:t xml:space="preserve"> while on the hospitals secure </w:t>
+      </w:r>
+      <w:proofErr w:type="spellStart"/>
+      <w:r>
+        <w:t>wifi</w:t>
+      </w:r>
+      <w:proofErr w:type="spellEnd"/>
+      <w:r>
+        <w:t xml:space="preserve"> network and no data will be stored on the mobile device itself. </w:t>
       </w:r>
     </w:p>
     <w:p/>
     <w:p>
       <w:r>
-        <w:t>The MediClip app communicates with the database by sending JSON querys to a RESTful web API designed specifically for the MediClip app. The MediClip web API then communicates with the database to both POST and GET information as required. The information from the database is then shown on the mobile app in an easy to read format. The user is also able to add photos to a patient’s note by utilising their device’s built-in camera. This feature aids doctors and nurses in better understanding the patient’s current condition. When writing a note, the user also has the option to use MediClip’s shake-to-clear feature. This feature makes it easier to quickly clear a text field, as deleting text is far more tedious on a mobile device where the user does not have access to a mouse and keyboard. All doctors and nurses signed into the MediClip app will see the updated information as soon as it is added to the SQL database. When viewing patients via the app, they are all listed in the ward that they are currently in. This makes it easier for doctors and nurses to only focus on the information that is relevant to them at that time.</w:t>
-      </w:r>
-    </w:p>
-    <w:p>
-      <w:bookmarkStart w:id="0" w:name="_GoBack"/>
-      <w:bookmarkEnd w:id="0"/>
-    </w:p>
+        <w:t xml:space="preserve">The </w:t>
+      </w:r>
+      <w:proofErr w:type="spellStart"/>
+      <w:r>
+        <w:t>MediClip</w:t>
+      </w:r>
+      <w:proofErr w:type="spellEnd"/>
+      <w:r>
+        <w:t xml:space="preserve"> app communicates with the database by sending JSON </w:t>
+      </w:r>
+      <w:r>
+        <w:t>queries</w:t>
+      </w:r>
+      <w:r>
+        <w:t xml:space="preserve"> to a RESTful web API designed specifically for the </w:t>
+      </w:r>
+      <w:proofErr w:type="spellStart"/>
+      <w:r>
+        <w:t>MediClip</w:t>
+      </w:r>
+      <w:proofErr w:type="spellEnd"/>
+      <w:r>
+        <w:t xml:space="preserve"> app. The </w:t>
+      </w:r>
+      <w:proofErr w:type="spellStart"/>
+      <w:r>
+        <w:t>MediClip</w:t>
+      </w:r>
+      <w:proofErr w:type="spellEnd"/>
+      <w:r>
+        <w:t xml:space="preserve"> web API then communicates with the database to both POST and GET information as required. The information from the database is then shown on the mobile app in an easy to read format. The user is also able to add photos to a patient’s note by utilising their device’s built-in camera. This feature aids doctors and nurses in better understanding the patient’s current condition. When writing a note, the user also has the option to use </w:t>
+      </w:r>
+      <w:proofErr w:type="spellStart"/>
+      <w:r>
+        <w:t>MediClip’s</w:t>
+      </w:r>
+      <w:proofErr w:type="spellEnd"/>
+      <w:r>
+        <w:t xml:space="preserve"> shake-to-clear feature. This feature makes it easier to quickly clear a text field, as deleting text is far more tedious on a mobile device where the user does not have access to a mouse and keyboard. All doctors and nurses signed into the </w:t>
+      </w:r>
+      <w:proofErr w:type="spellStart"/>
+      <w:r>
+        <w:t>MediClip</w:t>
+      </w:r>
+      <w:proofErr w:type="spellEnd"/>
+      <w:r>
+        <w:t xml:space="preserve"> app will see the updated information as soon as it is added to the SQL database. When viewing patients via the app, they are all listed in the ward that they are currently in. This makes it easier for doctors and nurses to only focus on the information that is relevant to them at that time.</w:t>
+      </w:r>
+    </w:p>
+    <w:p/>
     <w:p/>
     <w:p>
       <w:r>
@@ -56,7 +155,15 @@
     </w:p>
     <w:p>
       <w:r>
-        <w:t xml:space="preserve">Xamarin Help Website, Adam Pedley, </w:t>
+        <w:t xml:space="preserve">Xamarin Help Website, Adam </w:t>
+      </w:r>
+      <w:proofErr w:type="spellStart"/>
+      <w:r>
+        <w:t>Pedley</w:t>
+      </w:r>
+      <w:proofErr w:type="spellEnd"/>
+      <w:r>
+        <w:t xml:space="preserve">, </w:t>
       </w:r>
       <w:hyperlink r:id="rId4" w:history="1">
         <w:r>
@@ -67,7 +174,23 @@
         </w:r>
       </w:hyperlink>
       <w:r>
-        <w:t>, Explanation of how to use the Xam.Plugin.Media package, to have our app use the camera to take photos and store the photos. We modified the provided algorithms to work with our code and had to install various nuget packages to allow for camera permissions.</w:t>
+        <w:t xml:space="preserve">, Explanation of how to use the </w:t>
+      </w:r>
+      <w:proofErr w:type="spellStart"/>
+      <w:r>
+        <w:t>Xam.Plugin.Media</w:t>
+      </w:r>
+      <w:proofErr w:type="spellEnd"/>
+      <w:r>
+        <w:t xml:space="preserve"> package, to have our app use the camera to take photos and store the photos. We modified the provided algorithms to work with our code and had to install various </w:t>
+      </w:r>
+      <w:proofErr w:type="spellStart"/>
+      <w:r>
+        <w:t>nuget</w:t>
+      </w:r>
+      <w:proofErr w:type="spellEnd"/>
+      <w:r>
+        <w:t xml:space="preserve"> packages to allow for camera permissions.</w:t>
       </w:r>
     </w:p>
     <w:p>
@@ -79,8 +202,21 @@
       </w:r>
     </w:p>
     <w:p>
-      <w:r>
-        <w:t xml:space="preserve">Github Repository, James Montemagno, </w:t>
+      <w:proofErr w:type="spellStart"/>
+      <w:r>
+        <w:t>Github</w:t>
+      </w:r>
+      <w:proofErr w:type="spellEnd"/>
+      <w:r>
+        <w:t xml:space="preserve"> Repository, James </w:t>
+      </w:r>
+      <w:proofErr w:type="spellStart"/>
+      <w:r>
+        <w:t>Montemagno</w:t>
+      </w:r>
+      <w:proofErr w:type="spellEnd"/>
+      <w:r>
+        <w:t xml:space="preserve">, </w:t>
       </w:r>
       <w:hyperlink r:id="rId5" w:history="1">
         <w:r>
@@ -104,8 +240,13 @@
       </w:r>
     </w:p>
     <w:p>
-      <w:r>
-        <w:t xml:space="preserve">Stackoverflow, Jesper Christensen, </w:t>
+      <w:proofErr w:type="spellStart"/>
+      <w:r>
+        <w:t>Stackoverflow</w:t>
+      </w:r>
+      <w:proofErr w:type="spellEnd"/>
+      <w:r>
+        <w:t xml:space="preserve">, Jesper Christensen, </w:t>
       </w:r>
       <w:hyperlink r:id="rId6" w:history="1">
         <w:r>
@@ -154,8 +295,21 @@
       </w:r>
     </w:p>
     <w:p>
-      <w:r>
-        <w:t xml:space="preserve">Stackoverflow, Ademar, </w:t>
+      <w:proofErr w:type="spellStart"/>
+      <w:r>
+        <w:t>Stackoverflow</w:t>
+      </w:r>
+      <w:proofErr w:type="spellEnd"/>
+      <w:r>
+        <w:t xml:space="preserve">, </w:t>
+      </w:r>
+      <w:proofErr w:type="spellStart"/>
+      <w:r>
+        <w:t>Ademar</w:t>
+      </w:r>
+      <w:proofErr w:type="spellEnd"/>
+      <w:r>
+        <w:t xml:space="preserve">, </w:t>
       </w:r>
       <w:hyperlink r:id="rId7" w:history="1">
         <w:r>
@@ -189,18 +343,20 @@
       </w:r>
     </w:p>
     <w:p>
+      <w:r>
+        <w:t xml:space="preserve">Lab Material, David Cornforth, Week 5 Lab, Explanation and algorithms that allow the application to activate the accelerometer sensor and obtain readings from the sensor. We </w:t>
+      </w:r>
+      <w:r>
+        <w:t>added a method to the algorithm that would clear a text field when the accelerometers shake reading returned true.</w:t>
+      </w:r>
+    </w:p>
+    <w:p>
       <w:pPr>
         <w:rPr>
           <w:rFonts w:cstheme="minorHAnsi"/>
           <w:color w:val="000000" w:themeColor="text1"/>
         </w:rPr>
       </w:pPr>
-      <w:r>
-        <w:t xml:space="preserve">Lab Material, David Cornforth, Week 5 Lab, Explanation and algorithms that allow the application to activate the accelerometer sensor and obtain readings from the sensor. We </w:t>
-      </w:r>
-      <w:r>
-        <w:t>added a method to the algorithm that would clear a text field when the accelerometers shake reading returned true.</w:t>
-      </w:r>
     </w:p>
     <w:p>
       <w:pPr>
@@ -212,49 +368,51 @@
     </w:p>
     <w:p>
       <w:r>
-        <w:t xml:space="preserve">Source: W3 Schools </w:t>
+        <w:t xml:space="preserve">W3 Schools, Author unknown, </w:t>
       </w:r>
       <w:hyperlink r:id="rId8" w:history="1">
         <w:r>
           <w:rPr>
             <w:rStyle w:val="Hyperlink"/>
-            <w:rFonts w:ascii="AppleSystemUIFont" w:hAnsi="AppleSystemUIFont" w:cs="AppleSystemUIFont"/>
-            <w:color w:val="034990" w:themeColor="hyperlink" w:themeShade="BF"/>
-            <w:lang w:val="en-US"/>
           </w:rPr>
           <w:t>https://www.w3.org/TR/accelerometer/</w:t>
         </w:r>
       </w:hyperlink>
-    </w:p>
-    <w:p>
-      <w:pPr>
-        <w:rPr>
-          <w:rFonts w:asciiTheme="minorHAnsi" w:hAnsiTheme="minorHAnsi" w:cstheme="minorHAnsi"/>
-          <w:color w:val="000000" w:themeColor="text1"/>
-        </w:rPr>
-      </w:pPr>
-      <w:r>
-        <w:rPr>
-          <w:rFonts w:asciiTheme="minorHAnsi" w:hAnsiTheme="minorHAnsi" w:cstheme="minorHAnsi"/>
-          <w:color w:val="000000" w:themeColor="text1"/>
-        </w:rPr>
-        <w:t xml:space="preserve">Below code was adapted from a similar shake check but code had higher values and checked each value individually and </w:t>
-      </w:r>
-      <w:r>
-        <w:rPr>
-          <w:rFonts w:cstheme="minorHAnsi"/>
-          <w:color w:val="000000" w:themeColor="text1"/>
-        </w:rPr>
-        <w:t>returned</w:t>
-      </w:r>
-      <w:r>
-        <w:rPr>
-          <w:rFonts w:asciiTheme="minorHAnsi" w:hAnsiTheme="minorHAnsi" w:cstheme="minorHAnsi"/>
-          <w:color w:val="000000" w:themeColor="text1"/>
-        </w:rPr>
-        <w:t xml:space="preserve"> values instead of bools.</w:t>
-      </w:r>
-    </w:p>
+      <w:r>
+        <w:t xml:space="preserve">, Explanation and algorithms on </w:t>
+      </w:r>
+      <w:r>
+        <w:t>tak</w:t>
+      </w:r>
+      <w:r>
+        <w:t>ing</w:t>
+      </w:r>
+      <w:r>
+        <w:t xml:space="preserve"> the accelerometer readings and check</w:t>
+      </w:r>
+      <w:r>
+        <w:t>ing</w:t>
+      </w:r>
+      <w:r>
+        <w:t xml:space="preserve"> to see if device was shaken</w:t>
+      </w:r>
+      <w:r>
+        <w:t>. We l</w:t>
+      </w:r>
+      <w:r>
+        <w:t>owered the reading amounts (sensitivity) and changed the code to return a boo</w:t>
+      </w:r>
+      <w:r>
+        <w:t xml:space="preserve">l </w:t>
+      </w:r>
+      <w:r>
+        <w:t>depending on if the device was shaken or not</w:t>
+      </w:r>
+      <w:r>
+        <w:t xml:space="preserve">. </w:t>
+      </w:r>
+    </w:p>
+    <w:p/>
     <w:p>
       <w:pPr>
         <w:pStyle w:val="Heading2"/>
@@ -265,348 +423,29 @@
     </w:p>
     <w:p>
       <w:r>
-        <w:rPr>
-          <w:rFonts w:asciiTheme="minorHAnsi" w:hAnsiTheme="minorHAnsi" w:cstheme="minorHAnsi"/>
-          <w:color w:val="000000" w:themeColor="text1"/>
-        </w:rPr>
-        <w:t>Source: Xamarin Forum</w:t>
-      </w:r>
-      <w:r>
-        <w:rPr>
-          <w:color w:val="000000" w:themeColor="text1"/>
-        </w:rPr>
-        <w:t xml:space="preserve">  </w:t>
+        <w:t xml:space="preserve">Xamarin Forum, </w:t>
+      </w:r>
+      <w:r>
+        <w:t xml:space="preserve">Laser, </w:t>
       </w:r>
       <w:hyperlink r:id="rId9" w:history="1">
         <w:r>
           <w:rPr>
             <w:rStyle w:val="Hyperlink"/>
-            <w:rFonts w:asciiTheme="minorHAnsi" w:hAnsiTheme="minorHAnsi" w:cstheme="minorHAnsi"/>
           </w:rPr>
           <w:t>https://forums.xamarin.com/discussion/25375/datetime-tolocaltime</w:t>
         </w:r>
       </w:hyperlink>
       <w:r>
-        <w:t xml:space="preserve"> </w:t>
-      </w:r>
-    </w:p>
-    <w:p>
-      <w:pPr>
-        <w:rPr>
-          <w:rFonts w:asciiTheme="minorHAnsi" w:hAnsiTheme="minorHAnsi" w:cstheme="minorHAnsi"/>
-          <w:color w:val="000000" w:themeColor="text1"/>
-        </w:rPr>
-      </w:pPr>
-      <w:r>
-        <w:rPr>
-          <w:rFonts w:asciiTheme="minorHAnsi" w:hAnsiTheme="minorHAnsi" w:cstheme="minorHAnsi"/>
-          <w:color w:val="000000" w:themeColor="text1"/>
-        </w:rPr>
-        <w:t>Had</w:t>
-      </w:r>
-      <w:r>
-        <w:rPr>
-          <w:rFonts w:asciiTheme="minorHAnsi" w:hAnsiTheme="minorHAnsi" w:cstheme="minorHAnsi"/>
-          <w:color w:val="000000" w:themeColor="text1"/>
-        </w:rPr>
-        <w:t xml:space="preserve"> </w:t>
-      </w:r>
-      <w:r>
-        <w:rPr>
-          <w:rFonts w:asciiTheme="minorHAnsi" w:hAnsiTheme="minorHAnsi" w:cstheme="minorHAnsi"/>
-          <w:color w:val="000000" w:themeColor="text1"/>
-        </w:rPr>
-        <w:t>to</w:t>
-      </w:r>
-      <w:r>
-        <w:rPr>
-          <w:rFonts w:asciiTheme="minorHAnsi" w:hAnsiTheme="minorHAnsi" w:cstheme="minorHAnsi"/>
-          <w:color w:val="000000" w:themeColor="text1"/>
-        </w:rPr>
-        <w:t xml:space="preserve"> </w:t>
-      </w:r>
-      <w:r>
-        <w:rPr>
-          <w:rFonts w:asciiTheme="minorHAnsi" w:hAnsiTheme="minorHAnsi" w:cstheme="minorHAnsi"/>
-          <w:color w:val="000000" w:themeColor="text1"/>
-        </w:rPr>
-        <w:t>create</w:t>
-      </w:r>
-      <w:r>
-        <w:rPr>
-          <w:rFonts w:asciiTheme="minorHAnsi" w:hAnsiTheme="minorHAnsi" w:cstheme="minorHAnsi"/>
-          <w:color w:val="000000" w:themeColor="text1"/>
-        </w:rPr>
-        <w:t xml:space="preserve"> </w:t>
-      </w:r>
-      <w:r>
-        <w:rPr>
-          <w:rFonts w:asciiTheme="minorHAnsi" w:hAnsiTheme="minorHAnsi" w:cstheme="minorHAnsi"/>
-          <w:color w:val="000000" w:themeColor="text1"/>
-        </w:rPr>
-        <w:t>a</w:t>
-      </w:r>
-      <w:r>
-        <w:rPr>
-          <w:rFonts w:asciiTheme="minorHAnsi" w:hAnsiTheme="minorHAnsi" w:cstheme="minorHAnsi"/>
-          <w:color w:val="000000" w:themeColor="text1"/>
-        </w:rPr>
-        <w:t xml:space="preserve"> </w:t>
-      </w:r>
-      <w:r>
-        <w:rPr>
-          <w:rFonts w:asciiTheme="minorHAnsi" w:hAnsiTheme="minorHAnsi" w:cstheme="minorHAnsi"/>
-          <w:color w:val="000000" w:themeColor="text1"/>
-        </w:rPr>
-        <w:t>variable</w:t>
-      </w:r>
-      <w:r>
-        <w:rPr>
-          <w:rFonts w:asciiTheme="minorHAnsi" w:hAnsiTheme="minorHAnsi" w:cstheme="minorHAnsi"/>
-          <w:color w:val="000000" w:themeColor="text1"/>
-        </w:rPr>
-        <w:t xml:space="preserve"> </w:t>
-      </w:r>
-      <w:r>
-        <w:rPr>
-          <w:rFonts w:asciiTheme="minorHAnsi" w:hAnsiTheme="minorHAnsi" w:cstheme="minorHAnsi"/>
-          <w:color w:val="000000" w:themeColor="text1"/>
-        </w:rPr>
-        <w:t>that</w:t>
-      </w:r>
-      <w:r>
-        <w:rPr>
-          <w:rFonts w:asciiTheme="minorHAnsi" w:hAnsiTheme="minorHAnsi" w:cstheme="minorHAnsi"/>
-          <w:color w:val="000000" w:themeColor="text1"/>
-        </w:rPr>
-        <w:t xml:space="preserve"> </w:t>
-      </w:r>
-      <w:r>
-        <w:rPr>
-          <w:rFonts w:asciiTheme="minorHAnsi" w:hAnsiTheme="minorHAnsi" w:cstheme="minorHAnsi"/>
-          <w:color w:val="000000" w:themeColor="text1"/>
-        </w:rPr>
-        <w:t>to</w:t>
-      </w:r>
-      <w:r>
-        <w:rPr>
-          <w:rFonts w:asciiTheme="minorHAnsi" w:hAnsiTheme="minorHAnsi" w:cstheme="minorHAnsi"/>
-          <w:color w:val="000000" w:themeColor="text1"/>
-        </w:rPr>
-        <w:t xml:space="preserve"> </w:t>
-      </w:r>
-      <w:r>
-        <w:rPr>
-          <w:rFonts w:asciiTheme="minorHAnsi" w:hAnsiTheme="minorHAnsi" w:cstheme="minorHAnsi"/>
-          <w:color w:val="000000" w:themeColor="text1"/>
-        </w:rPr>
-        <w:t>call</w:t>
-      </w:r>
-      <w:r>
-        <w:rPr>
-          <w:rFonts w:asciiTheme="minorHAnsi" w:hAnsiTheme="minorHAnsi" w:cstheme="minorHAnsi"/>
-          <w:color w:val="000000" w:themeColor="text1"/>
-        </w:rPr>
-        <w:t xml:space="preserve"> </w:t>
-      </w:r>
-      <w:r>
-        <w:rPr>
-          <w:rFonts w:asciiTheme="minorHAnsi" w:hAnsiTheme="minorHAnsi" w:cstheme="minorHAnsi"/>
-          <w:color w:val="000000" w:themeColor="text1"/>
-        </w:rPr>
-        <w:t>date</w:t>
-      </w:r>
-      <w:r>
-        <w:rPr>
-          <w:rFonts w:asciiTheme="minorHAnsi" w:hAnsiTheme="minorHAnsi" w:cstheme="minorHAnsi"/>
-          <w:color w:val="000000" w:themeColor="text1"/>
-        </w:rPr>
-        <w:t xml:space="preserve"> </w:t>
-      </w:r>
-      <w:r>
-        <w:rPr>
-          <w:rFonts w:asciiTheme="minorHAnsi" w:hAnsiTheme="minorHAnsi" w:cstheme="minorHAnsi"/>
-          <w:color w:val="000000" w:themeColor="text1"/>
-        </w:rPr>
-        <w:t>and</w:t>
-      </w:r>
-      <w:r>
-        <w:rPr>
-          <w:rFonts w:asciiTheme="minorHAnsi" w:hAnsiTheme="minorHAnsi" w:cstheme="minorHAnsi"/>
-          <w:color w:val="000000" w:themeColor="text1"/>
-        </w:rPr>
-        <w:t xml:space="preserve"> </w:t>
-      </w:r>
-      <w:r>
-        <w:rPr>
-          <w:rFonts w:asciiTheme="minorHAnsi" w:hAnsiTheme="minorHAnsi" w:cstheme="minorHAnsi"/>
-          <w:color w:val="000000" w:themeColor="text1"/>
-        </w:rPr>
-        <w:t>time</w:t>
-      </w:r>
-      <w:r>
-        <w:rPr>
-          <w:rFonts w:asciiTheme="minorHAnsi" w:hAnsiTheme="minorHAnsi" w:cstheme="minorHAnsi"/>
-          <w:color w:val="000000" w:themeColor="text1"/>
-        </w:rPr>
-        <w:t xml:space="preserve"> </w:t>
-      </w:r>
-      <w:r>
-        <w:rPr>
-          <w:rFonts w:asciiTheme="minorHAnsi" w:hAnsiTheme="minorHAnsi" w:cstheme="minorHAnsi"/>
-          <w:color w:val="000000" w:themeColor="text1"/>
-        </w:rPr>
-        <w:t>to</w:t>
-      </w:r>
-      <w:r>
-        <w:rPr>
-          <w:rFonts w:asciiTheme="minorHAnsi" w:hAnsiTheme="minorHAnsi" w:cstheme="minorHAnsi"/>
-          <w:color w:val="000000" w:themeColor="text1"/>
-        </w:rPr>
-        <w:t xml:space="preserve"> </w:t>
-      </w:r>
-      <w:r>
-        <w:rPr>
-          <w:rFonts w:asciiTheme="minorHAnsi" w:hAnsiTheme="minorHAnsi" w:cstheme="minorHAnsi"/>
-          <w:color w:val="000000" w:themeColor="text1"/>
-        </w:rPr>
-        <w:t>Name</w:t>
-      </w:r>
-      <w:r>
-        <w:rPr>
-          <w:rFonts w:asciiTheme="minorHAnsi" w:hAnsiTheme="minorHAnsi" w:cstheme="minorHAnsi"/>
-          <w:color w:val="000000" w:themeColor="text1"/>
-        </w:rPr>
-        <w:t xml:space="preserve"> </w:t>
-      </w:r>
-      <w:r>
-        <w:rPr>
-          <w:rFonts w:asciiTheme="minorHAnsi" w:hAnsiTheme="minorHAnsi" w:cstheme="minorHAnsi"/>
-          <w:color w:val="000000" w:themeColor="text1"/>
-        </w:rPr>
-        <w:t>the</w:t>
-      </w:r>
-      <w:r>
-        <w:rPr>
-          <w:rFonts w:asciiTheme="minorHAnsi" w:hAnsiTheme="minorHAnsi" w:cstheme="minorHAnsi"/>
-          <w:color w:val="000000" w:themeColor="text1"/>
-        </w:rPr>
-        <w:t xml:space="preserve"> </w:t>
-      </w:r>
-      <w:r>
-        <w:rPr>
-          <w:rFonts w:asciiTheme="minorHAnsi" w:hAnsiTheme="minorHAnsi" w:cstheme="minorHAnsi"/>
-          <w:color w:val="000000" w:themeColor="text1"/>
-        </w:rPr>
-        <w:t>photo</w:t>
-      </w:r>
-      <w:r>
-        <w:rPr>
-          <w:rFonts w:asciiTheme="minorHAnsi" w:hAnsiTheme="minorHAnsi" w:cstheme="minorHAnsi"/>
-          <w:color w:val="000000" w:themeColor="text1"/>
-        </w:rPr>
-        <w:t xml:space="preserve"> </w:t>
-      </w:r>
-      <w:r>
-        <w:rPr>
-          <w:rFonts w:asciiTheme="minorHAnsi" w:hAnsiTheme="minorHAnsi" w:cstheme="minorHAnsi"/>
-          <w:color w:val="000000" w:themeColor="text1"/>
-        </w:rPr>
-        <w:t>so</w:t>
-      </w:r>
-      <w:r>
-        <w:rPr>
-          <w:rFonts w:asciiTheme="minorHAnsi" w:hAnsiTheme="minorHAnsi" w:cstheme="minorHAnsi"/>
-          <w:color w:val="000000" w:themeColor="text1"/>
-        </w:rPr>
-        <w:t xml:space="preserve"> </w:t>
-      </w:r>
-      <w:r>
-        <w:rPr>
-          <w:rFonts w:asciiTheme="minorHAnsi" w:hAnsiTheme="minorHAnsi" w:cstheme="minorHAnsi"/>
-          <w:color w:val="000000" w:themeColor="text1"/>
-        </w:rPr>
-        <w:t>each</w:t>
-      </w:r>
-      <w:r>
-        <w:rPr>
-          <w:rFonts w:asciiTheme="minorHAnsi" w:hAnsiTheme="minorHAnsi" w:cstheme="minorHAnsi"/>
-          <w:color w:val="000000" w:themeColor="text1"/>
-        </w:rPr>
-        <w:t xml:space="preserve"> </w:t>
-      </w:r>
-      <w:r>
-        <w:rPr>
-          <w:rFonts w:asciiTheme="minorHAnsi" w:hAnsiTheme="minorHAnsi" w:cstheme="minorHAnsi"/>
-          <w:color w:val="000000" w:themeColor="text1"/>
-        </w:rPr>
-        <w:t>photo</w:t>
-      </w:r>
-      <w:r>
-        <w:rPr>
-          <w:rFonts w:asciiTheme="minorHAnsi" w:hAnsiTheme="minorHAnsi" w:cstheme="minorHAnsi"/>
-          <w:color w:val="000000" w:themeColor="text1"/>
-        </w:rPr>
-        <w:t xml:space="preserve"> </w:t>
-      </w:r>
-      <w:r>
-        <w:rPr>
-          <w:rFonts w:asciiTheme="minorHAnsi" w:hAnsiTheme="minorHAnsi" w:cstheme="minorHAnsi"/>
-          <w:color w:val="000000" w:themeColor="text1"/>
-        </w:rPr>
-        <w:t>has</w:t>
-      </w:r>
-      <w:r>
-        <w:rPr>
-          <w:rFonts w:asciiTheme="minorHAnsi" w:hAnsiTheme="minorHAnsi" w:cstheme="minorHAnsi"/>
-          <w:color w:val="000000" w:themeColor="text1"/>
-        </w:rPr>
-        <w:t xml:space="preserve"> </w:t>
-      </w:r>
-      <w:r>
-        <w:rPr>
-          <w:rFonts w:asciiTheme="minorHAnsi" w:hAnsiTheme="minorHAnsi" w:cstheme="minorHAnsi"/>
-          <w:color w:val="000000" w:themeColor="text1"/>
-        </w:rPr>
-        <w:t>a</w:t>
-      </w:r>
-      <w:r>
-        <w:rPr>
-          <w:rFonts w:asciiTheme="minorHAnsi" w:hAnsiTheme="minorHAnsi" w:cstheme="minorHAnsi"/>
-          <w:color w:val="000000" w:themeColor="text1"/>
-        </w:rPr>
-        <w:t xml:space="preserve"> </w:t>
-      </w:r>
-      <w:r>
-        <w:rPr>
-          <w:rFonts w:asciiTheme="minorHAnsi" w:hAnsiTheme="minorHAnsi" w:cstheme="minorHAnsi"/>
-          <w:color w:val="000000" w:themeColor="text1"/>
-        </w:rPr>
-        <w:t>different</w:t>
-      </w:r>
-      <w:r>
-        <w:rPr>
-          <w:rFonts w:asciiTheme="minorHAnsi" w:hAnsiTheme="minorHAnsi" w:cstheme="minorHAnsi"/>
-          <w:color w:val="000000" w:themeColor="text1"/>
-        </w:rPr>
-        <w:t xml:space="preserve"> </w:t>
-      </w:r>
-      <w:r>
-        <w:rPr>
-          <w:rFonts w:asciiTheme="minorHAnsi" w:hAnsiTheme="minorHAnsi" w:cstheme="minorHAnsi"/>
-          <w:color w:val="000000" w:themeColor="text1"/>
-        </w:rPr>
-        <w:t xml:space="preserve">name </w:t>
-      </w:r>
-      <w:r>
-        <w:rPr>
-          <w:rFonts w:asciiTheme="minorHAnsi" w:hAnsiTheme="minorHAnsi" w:cstheme="minorHAnsi"/>
-          <w:color w:val="000000" w:themeColor="text1"/>
-        </w:rPr>
-        <w:t>dictated by the date and time the photo was taken and the PatientID</w:t>
-      </w:r>
-    </w:p>
-    <w:p/>
+        <w:t xml:space="preserve">, Explanation and algorithms that will allow our app to access the current date and time that is </w:t>
+      </w:r>
+      <w:r>
+        <w:lastRenderedPageBreak/>
+        <w:t xml:space="preserve">set on the device. We created a variable that calls the current date and time and added this to the string that generates a photo name. This helps make each photo name unique.  </w:t>
+      </w:r>
+      <w:bookmarkStart w:id="0" w:name="_GoBack"/>
+      <w:bookmarkEnd w:id="0"/>
+    </w:p>
     <w:sectPr>
       <w:pgSz w:w="11906" w:h="16838"/>
       <w:pgMar w:top="1440" w:right="1440" w:bottom="1440" w:left="1440" w:header="708" w:footer="708" w:gutter="0"/>
@@ -1070,7 +909,6 @@
   <w:style w:type="character" w:default="1" w:styleId="DefaultParagraphFont">
     <w:name w:val="Default Paragraph Font"/>
     <w:uiPriority w:val="1"/>
-    <w:semiHidden/>
     <w:unhideWhenUsed/>
   </w:style>
   <w:style w:type="table" w:default="1" w:styleId="TableNormal">

</xml_diff>

<commit_message>
Revert "Added all my references and fixed other references"
This reverts commit 568a58ad9cf833ec624583137a4864ef7556eb3c.
</commit_message>
<xml_diff>
--- a/Documentation/ProjectPurposeandReferenceList.docx
+++ b/Documentation/ProjectPurposeandReferenceList.docx
@@ -6,130 +6,31 @@
       <w:pPr>
         <w:pStyle w:val="Heading1"/>
       </w:pPr>
-      <w:proofErr w:type="spellStart"/>
       <w:r>
         <w:t>MediClip</w:t>
       </w:r>
-      <w:proofErr w:type="spellEnd"/>
-    </w:p>
-    <w:p>
-      <w:proofErr w:type="spellStart"/>
-      <w:r>
-        <w:t>MediClip</w:t>
-      </w:r>
-      <w:proofErr w:type="spellEnd"/>
-      <w:r>
-        <w:t xml:space="preserve"> aims to improve information flow in the health industry. Hospital information systems are mostly terminal based. Currently patient information needs to be printed out or manually written down on forms to be available at the patient’s bedside. </w:t>
-      </w:r>
-      <w:proofErr w:type="spellStart"/>
-      <w:r>
-        <w:t>MediClip</w:t>
-      </w:r>
-      <w:proofErr w:type="spellEnd"/>
-      <w:r>
-        <w:t xml:space="preserve"> solves this problem by having the information available in real-time on the doctor or nurse’s mobile device. Patient notes are also saved directly to the hospitals database. Having doctors and nurses be able to view patient information and add notes to a patient’s files while still at the patient’s bedside, allows for seamless information sharing around the hospital. The systems currently in place can cause lost or inaccurate data because information must be written down and then transferred digitally, which creates more work for hospital staff.</w:t>
+    </w:p>
+    <w:p>
+      <w:r>
+        <w:t>MediClip aims to improve information flow in the health industry. Hospital information systems are mostly terminal based. Currently patient information needs to be printed out or manually written down on forms to be available at the patient’s bedside. MediClip solves this problem by having the information available in real-time on the doctor or nurse’s mobile device. Patient notes are also saved directly to the hospitals database. Having doctors and nurses be able to view patient information and add notes to a patient’s files while still at the the patient’s bedside, allows for seamless information sharing around the hospital. The systems currently in place can cause lost or inaccurate data because information must be written down and then transferred digitally, which creates more work for hospital staff.</w:t>
       </w:r>
     </w:p>
     <w:p/>
     <w:p>
-      <w:proofErr w:type="spellStart"/>
-      <w:r>
-        <w:t>MediClip</w:t>
-      </w:r>
-      <w:proofErr w:type="spellEnd"/>
-      <w:r>
-        <w:t xml:space="preserve"> is a cross-platform app as the team aims to have the app available on both iOS and Android mobile platforms. This is made possible by utilising </w:t>
-      </w:r>
-      <w:proofErr w:type="spellStart"/>
-      <w:r>
-        <w:t>Xamarin.forms</w:t>
-      </w:r>
-      <w:proofErr w:type="spellEnd"/>
-      <w:r>
-        <w:t xml:space="preserve"> cross-platform UI toolkit and writing all the code for both platforms in C#. The app works by combining the mobility and ease of use of mobile devices with the up to date information available in the hospitals SQL database. During the apps development, both the SQL database and the web API are hosted on Microsoft Azure. For security reasons this is not ideal. The aim of the </w:t>
-      </w:r>
-      <w:proofErr w:type="spellStart"/>
-      <w:r>
-        <w:t>MediClip</w:t>
-      </w:r>
-      <w:proofErr w:type="spellEnd"/>
-      <w:r>
-        <w:t xml:space="preserve"> team is to work with hospitals to integrate the web </w:t>
-      </w:r>
-      <w:r>
-        <w:t>API</w:t>
-      </w:r>
-      <w:r>
-        <w:t xml:space="preserve"> with their own database on the local network. Ideally, patient data will only be </w:t>
-      </w:r>
-      <w:r>
-        <w:t>accessible</w:t>
-      </w:r>
-      <w:r>
-        <w:t xml:space="preserve"> while on the hospitals secure </w:t>
-      </w:r>
-      <w:proofErr w:type="spellStart"/>
-      <w:r>
-        <w:t>wifi</w:t>
-      </w:r>
-      <w:proofErr w:type="spellEnd"/>
-      <w:r>
-        <w:t xml:space="preserve"> network and no data will be stored on the mobile device itself. </w:t>
+      <w:r>
+        <w:t xml:space="preserve">MediClip is a cross-platform app as the team aims to have the app available on both iOS and Android mobile platforms. This is made possible by utilising Xamarin.forms cross-platform UI toolkit and writing all the code for both platforms in C#. The app works by combining the mobility and ease of use of mobile devices with the up to date information available in the hospitals SQL database. During the apps development, both the SQL database and the web API are hosted on Microsoft Azure. For security reasons this is not ideal. The aim of the MediClip team is to work with hospitals to integrate the web api with their own database on the local network. Ideally, patient data will only be accessable while on the hospitals secure wifi network and no data will be stored on the mobile device itself. </w:t>
       </w:r>
     </w:p>
     <w:p/>
     <w:p>
       <w:r>
-        <w:t xml:space="preserve">The </w:t>
-      </w:r>
-      <w:proofErr w:type="spellStart"/>
-      <w:r>
-        <w:t>MediClip</w:t>
-      </w:r>
-      <w:proofErr w:type="spellEnd"/>
-      <w:r>
-        <w:t xml:space="preserve"> app communicates with the database by sending JSON </w:t>
-      </w:r>
-      <w:r>
-        <w:t>queries</w:t>
-      </w:r>
-      <w:r>
-        <w:t xml:space="preserve"> to a RESTful web API designed specifically for the </w:t>
-      </w:r>
-      <w:proofErr w:type="spellStart"/>
-      <w:r>
-        <w:t>MediClip</w:t>
-      </w:r>
-      <w:proofErr w:type="spellEnd"/>
-      <w:r>
-        <w:t xml:space="preserve"> app. The </w:t>
-      </w:r>
-      <w:proofErr w:type="spellStart"/>
-      <w:r>
-        <w:t>MediClip</w:t>
-      </w:r>
-      <w:proofErr w:type="spellEnd"/>
-      <w:r>
-        <w:t xml:space="preserve"> web API then communicates with the database to both POST and GET information as required. The information from the database is then shown on the mobile app in an easy to read format. The user is also able to add photos to a patient’s note by utilising their device’s built-in camera. This feature aids doctors and nurses in better understanding the patient’s current condition. When writing a note, the user also has the option to use </w:t>
-      </w:r>
-      <w:proofErr w:type="spellStart"/>
-      <w:r>
-        <w:t>MediClip’s</w:t>
-      </w:r>
-      <w:proofErr w:type="spellEnd"/>
-      <w:r>
-        <w:t xml:space="preserve"> shake-to-clear feature. This feature makes it easier to quickly clear a text field, as deleting text is far more tedious on a mobile device where the user does not have access to a mouse and keyboard. All doctors and nurses signed into the </w:t>
-      </w:r>
-      <w:proofErr w:type="spellStart"/>
-      <w:r>
-        <w:t>MediClip</w:t>
-      </w:r>
-      <w:proofErr w:type="spellEnd"/>
-      <w:r>
-        <w:t xml:space="preserve"> app will see the updated information as soon as it is added to the SQL database. When viewing patients via the app, they are all listed in the ward that they are currently in. This makes it easier for doctors and nurses to only focus on the information that is relevant to them at that time.</w:t>
-      </w:r>
-    </w:p>
-    <w:p/>
+        <w:t>The MediClip app communicates with the database by sending JSON querys to a RESTful web API designed specifically for the MediClip app. The MediClip web API then communicates with the database to both POST and GET information as required. The information from the database is then shown on the mobile app in an easy to read format. The user is also able to add photos to a patient’s note by utilising their device’s built-in camera. This feature aids doctors and nurses in better understanding the patient’s current condition. When writing a note, the user also has the option to use MediClip’s shake-to-clear feature. This feature makes it easier to quickly clear a text field, as deleting text is far more tedious on a mobile device where the user does not have access to a mouse and keyboard. All doctors and nurses signed into the MediClip app will see the updated information as soon as it is added to the SQL database. When viewing patients via the app, they are all listed in the ward that they are currently in. This makes it easier for doctors and nurses to only focus on the information that is relevant to them at that time.</w:t>
+      </w:r>
+    </w:p>
+    <w:p>
+      <w:bookmarkStart w:id="0" w:name="_GoBack"/>
+      <w:bookmarkEnd w:id="0"/>
+    </w:p>
     <w:p/>
     <w:p>
       <w:r>
@@ -155,15 +56,7 @@
     </w:p>
     <w:p>
       <w:r>
-        <w:t xml:space="preserve">Xamarin Help Website, Adam </w:t>
-      </w:r>
-      <w:proofErr w:type="spellStart"/>
-      <w:r>
-        <w:t>Pedley</w:t>
-      </w:r>
-      <w:proofErr w:type="spellEnd"/>
-      <w:r>
-        <w:t xml:space="preserve">, </w:t>
+        <w:t xml:space="preserve">Xamarin Help Website, Adam Pedley, </w:t>
       </w:r>
       <w:hyperlink r:id="rId4" w:history="1">
         <w:r>
@@ -174,23 +67,7 @@
         </w:r>
       </w:hyperlink>
       <w:r>
-        <w:t xml:space="preserve">, Explanation of how to use the </w:t>
-      </w:r>
-      <w:proofErr w:type="spellStart"/>
-      <w:r>
-        <w:t>Xam.Plugin.Media</w:t>
-      </w:r>
-      <w:proofErr w:type="spellEnd"/>
-      <w:r>
-        <w:t xml:space="preserve"> package, to have our app use the camera to take photos and store the photos. We modified the provided algorithms to work with our code and had to install various </w:t>
-      </w:r>
-      <w:proofErr w:type="spellStart"/>
-      <w:r>
-        <w:t>nuget</w:t>
-      </w:r>
-      <w:proofErr w:type="spellEnd"/>
-      <w:r>
-        <w:t xml:space="preserve"> packages to allow for camera permissions.</w:t>
+        <w:t>, Explanation of how to use the Xam.Plugin.Media package, to have our app use the camera to take photos and store the photos. We modified the provided algorithms to work with our code and had to install various nuget packages to allow for camera permissions.</w:t>
       </w:r>
     </w:p>
     <w:p>
@@ -202,21 +79,8 @@
       </w:r>
     </w:p>
     <w:p>
-      <w:proofErr w:type="spellStart"/>
-      <w:r>
-        <w:t>Github</w:t>
-      </w:r>
-      <w:proofErr w:type="spellEnd"/>
-      <w:r>
-        <w:t xml:space="preserve"> Repository, James </w:t>
-      </w:r>
-      <w:proofErr w:type="spellStart"/>
-      <w:r>
-        <w:t>Montemagno</w:t>
-      </w:r>
-      <w:proofErr w:type="spellEnd"/>
-      <w:r>
-        <w:t xml:space="preserve">, </w:t>
+      <w:r>
+        <w:t xml:space="preserve">Github Repository, James Montemagno, </w:t>
       </w:r>
       <w:hyperlink r:id="rId5" w:history="1">
         <w:r>
@@ -240,13 +104,8 @@
       </w:r>
     </w:p>
     <w:p>
-      <w:proofErr w:type="spellStart"/>
-      <w:r>
-        <w:t>Stackoverflow</w:t>
-      </w:r>
-      <w:proofErr w:type="spellEnd"/>
-      <w:r>
-        <w:t xml:space="preserve">, Jesper Christensen, </w:t>
+      <w:r>
+        <w:t xml:space="preserve">Stackoverflow, Jesper Christensen, </w:t>
       </w:r>
       <w:hyperlink r:id="rId6" w:history="1">
         <w:r>
@@ -295,21 +154,8 @@
       </w:r>
     </w:p>
     <w:p>
-      <w:proofErr w:type="spellStart"/>
-      <w:r>
-        <w:t>Stackoverflow</w:t>
-      </w:r>
-      <w:proofErr w:type="spellEnd"/>
-      <w:r>
-        <w:t xml:space="preserve">, </w:t>
-      </w:r>
-      <w:proofErr w:type="spellStart"/>
-      <w:r>
-        <w:t>Ademar</w:t>
-      </w:r>
-      <w:proofErr w:type="spellEnd"/>
-      <w:r>
-        <w:t xml:space="preserve">, </w:t>
+      <w:r>
+        <w:t xml:space="preserve">Stackoverflow, Ademar, </w:t>
       </w:r>
       <w:hyperlink r:id="rId7" w:history="1">
         <w:r>
@@ -343,20 +189,18 @@
       </w:r>
     </w:p>
     <w:p>
+      <w:pPr>
+        <w:rPr>
+          <w:rFonts w:cstheme="minorHAnsi"/>
+          <w:color w:val="000000" w:themeColor="text1"/>
+        </w:rPr>
+      </w:pPr>
       <w:r>
         <w:t xml:space="preserve">Lab Material, David Cornforth, Week 5 Lab, Explanation and algorithms that allow the application to activate the accelerometer sensor and obtain readings from the sensor. We </w:t>
       </w:r>
       <w:r>
         <w:t>added a method to the algorithm that would clear a text field when the accelerometers shake reading returned true.</w:t>
       </w:r>
-    </w:p>
-    <w:p>
-      <w:pPr>
-        <w:rPr>
-          <w:rFonts w:cstheme="minorHAnsi"/>
-          <w:color w:val="000000" w:themeColor="text1"/>
-        </w:rPr>
-      </w:pPr>
     </w:p>
     <w:p>
       <w:pPr>
@@ -368,51 +212,49 @@
     </w:p>
     <w:p>
       <w:r>
-        <w:t xml:space="preserve">W3 Schools, Author unknown, </w:t>
+        <w:t xml:space="preserve">Source: W3 Schools </w:t>
       </w:r>
       <w:hyperlink r:id="rId8" w:history="1">
         <w:r>
           <w:rPr>
             <w:rStyle w:val="Hyperlink"/>
+            <w:rFonts w:ascii="AppleSystemUIFont" w:hAnsi="AppleSystemUIFont" w:cs="AppleSystemUIFont"/>
+            <w:color w:val="034990" w:themeColor="hyperlink" w:themeShade="BF"/>
+            <w:lang w:val="en-US"/>
           </w:rPr>
           <w:t>https://www.w3.org/TR/accelerometer/</w:t>
         </w:r>
       </w:hyperlink>
-      <w:r>
-        <w:t xml:space="preserve">, Explanation and algorithms on </w:t>
-      </w:r>
-      <w:r>
-        <w:t>tak</w:t>
-      </w:r>
-      <w:r>
-        <w:t>ing</w:t>
-      </w:r>
-      <w:r>
-        <w:t xml:space="preserve"> the accelerometer readings and check</w:t>
-      </w:r>
-      <w:r>
-        <w:t>ing</w:t>
-      </w:r>
-      <w:r>
-        <w:t xml:space="preserve"> to see if device was shaken</w:t>
-      </w:r>
-      <w:r>
-        <w:t>. We l</w:t>
-      </w:r>
-      <w:r>
-        <w:t>owered the reading amounts (sensitivity) and changed the code to return a boo</w:t>
-      </w:r>
-      <w:r>
-        <w:t xml:space="preserve">l </w:t>
-      </w:r>
-      <w:r>
-        <w:t>depending on if the device was shaken or not</w:t>
-      </w:r>
-      <w:r>
-        <w:t xml:space="preserve">. </w:t>
-      </w:r>
-    </w:p>
-    <w:p/>
+    </w:p>
+    <w:p>
+      <w:pPr>
+        <w:rPr>
+          <w:rFonts w:asciiTheme="minorHAnsi" w:hAnsiTheme="minorHAnsi" w:cstheme="minorHAnsi"/>
+          <w:color w:val="000000" w:themeColor="text1"/>
+        </w:rPr>
+      </w:pPr>
+      <w:r>
+        <w:rPr>
+          <w:rFonts w:asciiTheme="minorHAnsi" w:hAnsiTheme="minorHAnsi" w:cstheme="minorHAnsi"/>
+          <w:color w:val="000000" w:themeColor="text1"/>
+        </w:rPr>
+        <w:t xml:space="preserve">Below code was adapted from a similar shake check but code had higher values and checked each value individually and </w:t>
+      </w:r>
+      <w:r>
+        <w:rPr>
+          <w:rFonts w:cstheme="minorHAnsi"/>
+          <w:color w:val="000000" w:themeColor="text1"/>
+        </w:rPr>
+        <w:t>returned</w:t>
+      </w:r>
+      <w:r>
+        <w:rPr>
+          <w:rFonts w:asciiTheme="minorHAnsi" w:hAnsiTheme="minorHAnsi" w:cstheme="minorHAnsi"/>
+          <w:color w:val="000000" w:themeColor="text1"/>
+        </w:rPr>
+        <w:t xml:space="preserve"> values instead of bools.</w:t>
+      </w:r>
+    </w:p>
     <w:p>
       <w:pPr>
         <w:pStyle w:val="Heading2"/>
@@ -423,29 +265,348 @@
     </w:p>
     <w:p>
       <w:r>
-        <w:t xml:space="preserve">Xamarin Forum, </w:t>
-      </w:r>
-      <w:r>
-        <w:t xml:space="preserve">Laser, </w:t>
+        <w:rPr>
+          <w:rFonts w:asciiTheme="minorHAnsi" w:hAnsiTheme="minorHAnsi" w:cstheme="minorHAnsi"/>
+          <w:color w:val="000000" w:themeColor="text1"/>
+        </w:rPr>
+        <w:t>Source: Xamarin Forum</w:t>
+      </w:r>
+      <w:r>
+        <w:rPr>
+          <w:color w:val="000000" w:themeColor="text1"/>
+        </w:rPr>
+        <w:t xml:space="preserve">  </w:t>
       </w:r>
       <w:hyperlink r:id="rId9" w:history="1">
         <w:r>
           <w:rPr>
             <w:rStyle w:val="Hyperlink"/>
+            <w:rFonts w:asciiTheme="minorHAnsi" w:hAnsiTheme="minorHAnsi" w:cstheme="minorHAnsi"/>
           </w:rPr>
           <w:t>https://forums.xamarin.com/discussion/25375/datetime-tolocaltime</w:t>
         </w:r>
       </w:hyperlink>
       <w:r>
-        <w:t xml:space="preserve">, Explanation and algorithms that will allow our app to access the current date and time that is </w:t>
-      </w:r>
-      <w:r>
-        <w:lastRenderedPageBreak/>
-        <w:t xml:space="preserve">set on the device. We created a variable that calls the current date and time and added this to the string that generates a photo name. This helps make each photo name unique.  </w:t>
-      </w:r>
-      <w:bookmarkStart w:id="0" w:name="_GoBack"/>
-      <w:bookmarkEnd w:id="0"/>
-    </w:p>
+        <w:t xml:space="preserve"> </w:t>
+      </w:r>
+    </w:p>
+    <w:p>
+      <w:pPr>
+        <w:rPr>
+          <w:rFonts w:asciiTheme="minorHAnsi" w:hAnsiTheme="minorHAnsi" w:cstheme="minorHAnsi"/>
+          <w:color w:val="000000" w:themeColor="text1"/>
+        </w:rPr>
+      </w:pPr>
+      <w:r>
+        <w:rPr>
+          <w:rFonts w:asciiTheme="minorHAnsi" w:hAnsiTheme="minorHAnsi" w:cstheme="minorHAnsi"/>
+          <w:color w:val="000000" w:themeColor="text1"/>
+        </w:rPr>
+        <w:t>Had</w:t>
+      </w:r>
+      <w:r>
+        <w:rPr>
+          <w:rFonts w:asciiTheme="minorHAnsi" w:hAnsiTheme="minorHAnsi" w:cstheme="minorHAnsi"/>
+          <w:color w:val="000000" w:themeColor="text1"/>
+        </w:rPr>
+        <w:t xml:space="preserve"> </w:t>
+      </w:r>
+      <w:r>
+        <w:rPr>
+          <w:rFonts w:asciiTheme="minorHAnsi" w:hAnsiTheme="minorHAnsi" w:cstheme="minorHAnsi"/>
+          <w:color w:val="000000" w:themeColor="text1"/>
+        </w:rPr>
+        <w:t>to</w:t>
+      </w:r>
+      <w:r>
+        <w:rPr>
+          <w:rFonts w:asciiTheme="minorHAnsi" w:hAnsiTheme="minorHAnsi" w:cstheme="minorHAnsi"/>
+          <w:color w:val="000000" w:themeColor="text1"/>
+        </w:rPr>
+        <w:t xml:space="preserve"> </w:t>
+      </w:r>
+      <w:r>
+        <w:rPr>
+          <w:rFonts w:asciiTheme="minorHAnsi" w:hAnsiTheme="minorHAnsi" w:cstheme="minorHAnsi"/>
+          <w:color w:val="000000" w:themeColor="text1"/>
+        </w:rPr>
+        <w:t>create</w:t>
+      </w:r>
+      <w:r>
+        <w:rPr>
+          <w:rFonts w:asciiTheme="minorHAnsi" w:hAnsiTheme="minorHAnsi" w:cstheme="minorHAnsi"/>
+          <w:color w:val="000000" w:themeColor="text1"/>
+        </w:rPr>
+        <w:t xml:space="preserve"> </w:t>
+      </w:r>
+      <w:r>
+        <w:rPr>
+          <w:rFonts w:asciiTheme="minorHAnsi" w:hAnsiTheme="minorHAnsi" w:cstheme="minorHAnsi"/>
+          <w:color w:val="000000" w:themeColor="text1"/>
+        </w:rPr>
+        <w:t>a</w:t>
+      </w:r>
+      <w:r>
+        <w:rPr>
+          <w:rFonts w:asciiTheme="minorHAnsi" w:hAnsiTheme="minorHAnsi" w:cstheme="minorHAnsi"/>
+          <w:color w:val="000000" w:themeColor="text1"/>
+        </w:rPr>
+        <w:t xml:space="preserve"> </w:t>
+      </w:r>
+      <w:r>
+        <w:rPr>
+          <w:rFonts w:asciiTheme="minorHAnsi" w:hAnsiTheme="minorHAnsi" w:cstheme="minorHAnsi"/>
+          <w:color w:val="000000" w:themeColor="text1"/>
+        </w:rPr>
+        <w:t>variable</w:t>
+      </w:r>
+      <w:r>
+        <w:rPr>
+          <w:rFonts w:asciiTheme="minorHAnsi" w:hAnsiTheme="minorHAnsi" w:cstheme="minorHAnsi"/>
+          <w:color w:val="000000" w:themeColor="text1"/>
+        </w:rPr>
+        <w:t xml:space="preserve"> </w:t>
+      </w:r>
+      <w:r>
+        <w:rPr>
+          <w:rFonts w:asciiTheme="minorHAnsi" w:hAnsiTheme="minorHAnsi" w:cstheme="minorHAnsi"/>
+          <w:color w:val="000000" w:themeColor="text1"/>
+        </w:rPr>
+        <w:t>that</w:t>
+      </w:r>
+      <w:r>
+        <w:rPr>
+          <w:rFonts w:asciiTheme="minorHAnsi" w:hAnsiTheme="minorHAnsi" w:cstheme="minorHAnsi"/>
+          <w:color w:val="000000" w:themeColor="text1"/>
+        </w:rPr>
+        <w:t xml:space="preserve"> </w:t>
+      </w:r>
+      <w:r>
+        <w:rPr>
+          <w:rFonts w:asciiTheme="minorHAnsi" w:hAnsiTheme="minorHAnsi" w:cstheme="minorHAnsi"/>
+          <w:color w:val="000000" w:themeColor="text1"/>
+        </w:rPr>
+        <w:t>to</w:t>
+      </w:r>
+      <w:r>
+        <w:rPr>
+          <w:rFonts w:asciiTheme="minorHAnsi" w:hAnsiTheme="minorHAnsi" w:cstheme="minorHAnsi"/>
+          <w:color w:val="000000" w:themeColor="text1"/>
+        </w:rPr>
+        <w:t xml:space="preserve"> </w:t>
+      </w:r>
+      <w:r>
+        <w:rPr>
+          <w:rFonts w:asciiTheme="minorHAnsi" w:hAnsiTheme="minorHAnsi" w:cstheme="minorHAnsi"/>
+          <w:color w:val="000000" w:themeColor="text1"/>
+        </w:rPr>
+        <w:t>call</w:t>
+      </w:r>
+      <w:r>
+        <w:rPr>
+          <w:rFonts w:asciiTheme="minorHAnsi" w:hAnsiTheme="minorHAnsi" w:cstheme="minorHAnsi"/>
+          <w:color w:val="000000" w:themeColor="text1"/>
+        </w:rPr>
+        <w:t xml:space="preserve"> </w:t>
+      </w:r>
+      <w:r>
+        <w:rPr>
+          <w:rFonts w:asciiTheme="minorHAnsi" w:hAnsiTheme="minorHAnsi" w:cstheme="minorHAnsi"/>
+          <w:color w:val="000000" w:themeColor="text1"/>
+        </w:rPr>
+        <w:t>date</w:t>
+      </w:r>
+      <w:r>
+        <w:rPr>
+          <w:rFonts w:asciiTheme="minorHAnsi" w:hAnsiTheme="minorHAnsi" w:cstheme="minorHAnsi"/>
+          <w:color w:val="000000" w:themeColor="text1"/>
+        </w:rPr>
+        <w:t xml:space="preserve"> </w:t>
+      </w:r>
+      <w:r>
+        <w:rPr>
+          <w:rFonts w:asciiTheme="minorHAnsi" w:hAnsiTheme="minorHAnsi" w:cstheme="minorHAnsi"/>
+          <w:color w:val="000000" w:themeColor="text1"/>
+        </w:rPr>
+        <w:t>and</w:t>
+      </w:r>
+      <w:r>
+        <w:rPr>
+          <w:rFonts w:asciiTheme="minorHAnsi" w:hAnsiTheme="minorHAnsi" w:cstheme="minorHAnsi"/>
+          <w:color w:val="000000" w:themeColor="text1"/>
+        </w:rPr>
+        <w:t xml:space="preserve"> </w:t>
+      </w:r>
+      <w:r>
+        <w:rPr>
+          <w:rFonts w:asciiTheme="minorHAnsi" w:hAnsiTheme="minorHAnsi" w:cstheme="minorHAnsi"/>
+          <w:color w:val="000000" w:themeColor="text1"/>
+        </w:rPr>
+        <w:t>time</w:t>
+      </w:r>
+      <w:r>
+        <w:rPr>
+          <w:rFonts w:asciiTheme="minorHAnsi" w:hAnsiTheme="minorHAnsi" w:cstheme="minorHAnsi"/>
+          <w:color w:val="000000" w:themeColor="text1"/>
+        </w:rPr>
+        <w:t xml:space="preserve"> </w:t>
+      </w:r>
+      <w:r>
+        <w:rPr>
+          <w:rFonts w:asciiTheme="minorHAnsi" w:hAnsiTheme="minorHAnsi" w:cstheme="minorHAnsi"/>
+          <w:color w:val="000000" w:themeColor="text1"/>
+        </w:rPr>
+        <w:t>to</w:t>
+      </w:r>
+      <w:r>
+        <w:rPr>
+          <w:rFonts w:asciiTheme="minorHAnsi" w:hAnsiTheme="minorHAnsi" w:cstheme="minorHAnsi"/>
+          <w:color w:val="000000" w:themeColor="text1"/>
+        </w:rPr>
+        <w:t xml:space="preserve"> </w:t>
+      </w:r>
+      <w:r>
+        <w:rPr>
+          <w:rFonts w:asciiTheme="minorHAnsi" w:hAnsiTheme="minorHAnsi" w:cstheme="minorHAnsi"/>
+          <w:color w:val="000000" w:themeColor="text1"/>
+        </w:rPr>
+        <w:t>Name</w:t>
+      </w:r>
+      <w:r>
+        <w:rPr>
+          <w:rFonts w:asciiTheme="minorHAnsi" w:hAnsiTheme="minorHAnsi" w:cstheme="minorHAnsi"/>
+          <w:color w:val="000000" w:themeColor="text1"/>
+        </w:rPr>
+        <w:t xml:space="preserve"> </w:t>
+      </w:r>
+      <w:r>
+        <w:rPr>
+          <w:rFonts w:asciiTheme="minorHAnsi" w:hAnsiTheme="minorHAnsi" w:cstheme="minorHAnsi"/>
+          <w:color w:val="000000" w:themeColor="text1"/>
+        </w:rPr>
+        <w:t>the</w:t>
+      </w:r>
+      <w:r>
+        <w:rPr>
+          <w:rFonts w:asciiTheme="minorHAnsi" w:hAnsiTheme="minorHAnsi" w:cstheme="minorHAnsi"/>
+          <w:color w:val="000000" w:themeColor="text1"/>
+        </w:rPr>
+        <w:t xml:space="preserve"> </w:t>
+      </w:r>
+      <w:r>
+        <w:rPr>
+          <w:rFonts w:asciiTheme="minorHAnsi" w:hAnsiTheme="minorHAnsi" w:cstheme="minorHAnsi"/>
+          <w:color w:val="000000" w:themeColor="text1"/>
+        </w:rPr>
+        <w:t>photo</w:t>
+      </w:r>
+      <w:r>
+        <w:rPr>
+          <w:rFonts w:asciiTheme="minorHAnsi" w:hAnsiTheme="minorHAnsi" w:cstheme="minorHAnsi"/>
+          <w:color w:val="000000" w:themeColor="text1"/>
+        </w:rPr>
+        <w:t xml:space="preserve"> </w:t>
+      </w:r>
+      <w:r>
+        <w:rPr>
+          <w:rFonts w:asciiTheme="minorHAnsi" w:hAnsiTheme="minorHAnsi" w:cstheme="minorHAnsi"/>
+          <w:color w:val="000000" w:themeColor="text1"/>
+        </w:rPr>
+        <w:t>so</w:t>
+      </w:r>
+      <w:r>
+        <w:rPr>
+          <w:rFonts w:asciiTheme="minorHAnsi" w:hAnsiTheme="minorHAnsi" w:cstheme="minorHAnsi"/>
+          <w:color w:val="000000" w:themeColor="text1"/>
+        </w:rPr>
+        <w:t xml:space="preserve"> </w:t>
+      </w:r>
+      <w:r>
+        <w:rPr>
+          <w:rFonts w:asciiTheme="minorHAnsi" w:hAnsiTheme="minorHAnsi" w:cstheme="minorHAnsi"/>
+          <w:color w:val="000000" w:themeColor="text1"/>
+        </w:rPr>
+        <w:t>each</w:t>
+      </w:r>
+      <w:r>
+        <w:rPr>
+          <w:rFonts w:asciiTheme="minorHAnsi" w:hAnsiTheme="minorHAnsi" w:cstheme="minorHAnsi"/>
+          <w:color w:val="000000" w:themeColor="text1"/>
+        </w:rPr>
+        <w:t xml:space="preserve"> </w:t>
+      </w:r>
+      <w:r>
+        <w:rPr>
+          <w:rFonts w:asciiTheme="minorHAnsi" w:hAnsiTheme="minorHAnsi" w:cstheme="minorHAnsi"/>
+          <w:color w:val="000000" w:themeColor="text1"/>
+        </w:rPr>
+        <w:t>photo</w:t>
+      </w:r>
+      <w:r>
+        <w:rPr>
+          <w:rFonts w:asciiTheme="minorHAnsi" w:hAnsiTheme="minorHAnsi" w:cstheme="minorHAnsi"/>
+          <w:color w:val="000000" w:themeColor="text1"/>
+        </w:rPr>
+        <w:t xml:space="preserve"> </w:t>
+      </w:r>
+      <w:r>
+        <w:rPr>
+          <w:rFonts w:asciiTheme="minorHAnsi" w:hAnsiTheme="minorHAnsi" w:cstheme="minorHAnsi"/>
+          <w:color w:val="000000" w:themeColor="text1"/>
+        </w:rPr>
+        <w:t>has</w:t>
+      </w:r>
+      <w:r>
+        <w:rPr>
+          <w:rFonts w:asciiTheme="minorHAnsi" w:hAnsiTheme="minorHAnsi" w:cstheme="minorHAnsi"/>
+          <w:color w:val="000000" w:themeColor="text1"/>
+        </w:rPr>
+        <w:t xml:space="preserve"> </w:t>
+      </w:r>
+      <w:r>
+        <w:rPr>
+          <w:rFonts w:asciiTheme="minorHAnsi" w:hAnsiTheme="minorHAnsi" w:cstheme="minorHAnsi"/>
+          <w:color w:val="000000" w:themeColor="text1"/>
+        </w:rPr>
+        <w:t>a</w:t>
+      </w:r>
+      <w:r>
+        <w:rPr>
+          <w:rFonts w:asciiTheme="minorHAnsi" w:hAnsiTheme="minorHAnsi" w:cstheme="minorHAnsi"/>
+          <w:color w:val="000000" w:themeColor="text1"/>
+        </w:rPr>
+        <w:t xml:space="preserve"> </w:t>
+      </w:r>
+      <w:r>
+        <w:rPr>
+          <w:rFonts w:asciiTheme="minorHAnsi" w:hAnsiTheme="minorHAnsi" w:cstheme="minorHAnsi"/>
+          <w:color w:val="000000" w:themeColor="text1"/>
+        </w:rPr>
+        <w:t>different</w:t>
+      </w:r>
+      <w:r>
+        <w:rPr>
+          <w:rFonts w:asciiTheme="minorHAnsi" w:hAnsiTheme="minorHAnsi" w:cstheme="minorHAnsi"/>
+          <w:color w:val="000000" w:themeColor="text1"/>
+        </w:rPr>
+        <w:t xml:space="preserve"> </w:t>
+      </w:r>
+      <w:r>
+        <w:rPr>
+          <w:rFonts w:asciiTheme="minorHAnsi" w:hAnsiTheme="minorHAnsi" w:cstheme="minorHAnsi"/>
+          <w:color w:val="000000" w:themeColor="text1"/>
+        </w:rPr>
+        <w:t xml:space="preserve">name </w:t>
+      </w:r>
+      <w:r>
+        <w:rPr>
+          <w:rFonts w:asciiTheme="minorHAnsi" w:hAnsiTheme="minorHAnsi" w:cstheme="minorHAnsi"/>
+          <w:color w:val="000000" w:themeColor="text1"/>
+        </w:rPr>
+        <w:t>dictated by the date and time the photo was taken and the PatientID</w:t>
+      </w:r>
+    </w:p>
+    <w:p/>
     <w:sectPr>
       <w:pgSz w:w="11906" w:h="16838"/>
       <w:pgMar w:top="1440" w:right="1440" w:bottom="1440" w:left="1440" w:header="708" w:footer="708" w:gutter="0"/>
@@ -909,6 +1070,7 @@
   <w:style w:type="character" w:default="1" w:styleId="DefaultParagraphFont">
     <w:name w:val="Default Paragraph Font"/>
     <w:uiPriority w:val="1"/>
+    <w:semiHidden/>
     <w:unhideWhenUsed/>
   </w:style>
   <w:style w:type="table" w:default="1" w:styleId="TableNormal">

</xml_diff>

<commit_message>
Revert "Revert "Added all my references and fixed other references""
This reverts commit 898f067e59b7f80e27d39eddaf4f7462e8059f85.
</commit_message>
<xml_diff>
--- a/Documentation/ProjectPurposeandReferenceList.docx
+++ b/Documentation/ProjectPurposeandReferenceList.docx
@@ -6,31 +6,130 @@
       <w:pPr>
         <w:pStyle w:val="Heading1"/>
       </w:pPr>
+      <w:proofErr w:type="spellStart"/>
       <w:r>
         <w:t>MediClip</w:t>
       </w:r>
-    </w:p>
-    <w:p>
-      <w:r>
-        <w:t>MediClip aims to improve information flow in the health industry. Hospital information systems are mostly terminal based. Currently patient information needs to be printed out or manually written down on forms to be available at the patient’s bedside. MediClip solves this problem by having the information available in real-time on the doctor or nurse’s mobile device. Patient notes are also saved directly to the hospitals database. Having doctors and nurses be able to view patient information and add notes to a patient’s files while still at the the patient’s bedside, allows for seamless information sharing around the hospital. The systems currently in place can cause lost or inaccurate data because information must be written down and then transferred digitally, which creates more work for hospital staff.</w:t>
+      <w:proofErr w:type="spellEnd"/>
+    </w:p>
+    <w:p>
+      <w:proofErr w:type="spellStart"/>
+      <w:r>
+        <w:t>MediClip</w:t>
+      </w:r>
+      <w:proofErr w:type="spellEnd"/>
+      <w:r>
+        <w:t xml:space="preserve"> aims to improve information flow in the health industry. Hospital information systems are mostly terminal based. Currently patient information needs to be printed out or manually written down on forms to be available at the patient’s bedside. </w:t>
+      </w:r>
+      <w:proofErr w:type="spellStart"/>
+      <w:r>
+        <w:t>MediClip</w:t>
+      </w:r>
+      <w:proofErr w:type="spellEnd"/>
+      <w:r>
+        <w:t xml:space="preserve"> solves this problem by having the information available in real-time on the doctor or nurse’s mobile device. Patient notes are also saved directly to the hospitals database. Having doctors and nurses be able to view patient information and add notes to a patient’s files while still at the patient’s bedside, allows for seamless information sharing around the hospital. The systems currently in place can cause lost or inaccurate data because information must be written down and then transferred digitally, which creates more work for hospital staff.</w:t>
       </w:r>
     </w:p>
     <w:p/>
     <w:p>
-      <w:r>
-        <w:t xml:space="preserve">MediClip is a cross-platform app as the team aims to have the app available on both iOS and Android mobile platforms. This is made possible by utilising Xamarin.forms cross-platform UI toolkit and writing all the code for both platforms in C#. The app works by combining the mobility and ease of use of mobile devices with the up to date information available in the hospitals SQL database. During the apps development, both the SQL database and the web API are hosted on Microsoft Azure. For security reasons this is not ideal. The aim of the MediClip team is to work with hospitals to integrate the web api with their own database on the local network. Ideally, patient data will only be accessable while on the hospitals secure wifi network and no data will be stored on the mobile device itself. </w:t>
+      <w:proofErr w:type="spellStart"/>
+      <w:r>
+        <w:t>MediClip</w:t>
+      </w:r>
+      <w:proofErr w:type="spellEnd"/>
+      <w:r>
+        <w:t xml:space="preserve"> is a cross-platform app as the team aims to have the app available on both iOS and Android mobile platforms. This is made possible by utilising </w:t>
+      </w:r>
+      <w:proofErr w:type="spellStart"/>
+      <w:r>
+        <w:t>Xamarin.forms</w:t>
+      </w:r>
+      <w:proofErr w:type="spellEnd"/>
+      <w:r>
+        <w:t xml:space="preserve"> cross-platform UI toolkit and writing all the code for both platforms in C#. The app works by combining the mobility and ease of use of mobile devices with the up to date information available in the hospitals SQL database. During the apps development, both the SQL database and the web API are hosted on Microsoft Azure. For security reasons this is not ideal. The aim of the </w:t>
+      </w:r>
+      <w:proofErr w:type="spellStart"/>
+      <w:r>
+        <w:t>MediClip</w:t>
+      </w:r>
+      <w:proofErr w:type="spellEnd"/>
+      <w:r>
+        <w:t xml:space="preserve"> team is to work with hospitals to integrate the web </w:t>
+      </w:r>
+      <w:r>
+        <w:t>API</w:t>
+      </w:r>
+      <w:r>
+        <w:t xml:space="preserve"> with their own database on the local network. Ideally, patient data will only be </w:t>
+      </w:r>
+      <w:r>
+        <w:t>accessible</w:t>
+      </w:r>
+      <w:r>
+        <w:t xml:space="preserve"> while on the hospitals secure </w:t>
+      </w:r>
+      <w:proofErr w:type="spellStart"/>
+      <w:r>
+        <w:t>wifi</w:t>
+      </w:r>
+      <w:proofErr w:type="spellEnd"/>
+      <w:r>
+        <w:t xml:space="preserve"> network and no data will be stored on the mobile device itself. </w:t>
       </w:r>
     </w:p>
     <w:p/>
     <w:p>
       <w:r>
-        <w:t>The MediClip app communicates with the database by sending JSON querys to a RESTful web API designed specifically for the MediClip app. The MediClip web API then communicates with the database to both POST and GET information as required. The information from the database is then shown on the mobile app in an easy to read format. The user is also able to add photos to a patient’s note by utilising their device’s built-in camera. This feature aids doctors and nurses in better understanding the patient’s current condition. When writing a note, the user also has the option to use MediClip’s shake-to-clear feature. This feature makes it easier to quickly clear a text field, as deleting text is far more tedious on a mobile device where the user does not have access to a mouse and keyboard. All doctors and nurses signed into the MediClip app will see the updated information as soon as it is added to the SQL database. When viewing patients via the app, they are all listed in the ward that they are currently in. This makes it easier for doctors and nurses to only focus on the information that is relevant to them at that time.</w:t>
-      </w:r>
-    </w:p>
-    <w:p>
-      <w:bookmarkStart w:id="0" w:name="_GoBack"/>
-      <w:bookmarkEnd w:id="0"/>
-    </w:p>
+        <w:t xml:space="preserve">The </w:t>
+      </w:r>
+      <w:proofErr w:type="spellStart"/>
+      <w:r>
+        <w:t>MediClip</w:t>
+      </w:r>
+      <w:proofErr w:type="spellEnd"/>
+      <w:r>
+        <w:t xml:space="preserve"> app communicates with the database by sending JSON </w:t>
+      </w:r>
+      <w:r>
+        <w:t>queries</w:t>
+      </w:r>
+      <w:r>
+        <w:t xml:space="preserve"> to a RESTful web API designed specifically for the </w:t>
+      </w:r>
+      <w:proofErr w:type="spellStart"/>
+      <w:r>
+        <w:t>MediClip</w:t>
+      </w:r>
+      <w:proofErr w:type="spellEnd"/>
+      <w:r>
+        <w:t xml:space="preserve"> app. The </w:t>
+      </w:r>
+      <w:proofErr w:type="spellStart"/>
+      <w:r>
+        <w:t>MediClip</w:t>
+      </w:r>
+      <w:proofErr w:type="spellEnd"/>
+      <w:r>
+        <w:t xml:space="preserve"> web API then communicates with the database to both POST and GET information as required. The information from the database is then shown on the mobile app in an easy to read format. The user is also able to add photos to a patient’s note by utilising their device’s built-in camera. This feature aids doctors and nurses in better understanding the patient’s current condition. When writing a note, the user also has the option to use </w:t>
+      </w:r>
+      <w:proofErr w:type="spellStart"/>
+      <w:r>
+        <w:t>MediClip’s</w:t>
+      </w:r>
+      <w:proofErr w:type="spellEnd"/>
+      <w:r>
+        <w:t xml:space="preserve"> shake-to-clear feature. This feature makes it easier to quickly clear a text field, as deleting text is far more tedious on a mobile device where the user does not have access to a mouse and keyboard. All doctors and nurses signed into the </w:t>
+      </w:r>
+      <w:proofErr w:type="spellStart"/>
+      <w:r>
+        <w:t>MediClip</w:t>
+      </w:r>
+      <w:proofErr w:type="spellEnd"/>
+      <w:r>
+        <w:t xml:space="preserve"> app will see the updated information as soon as it is added to the SQL database. When viewing patients via the app, they are all listed in the ward that they are currently in. This makes it easier for doctors and nurses to only focus on the information that is relevant to them at that time.</w:t>
+      </w:r>
+    </w:p>
+    <w:p/>
     <w:p/>
     <w:p>
       <w:r>
@@ -56,7 +155,15 @@
     </w:p>
     <w:p>
       <w:r>
-        <w:t xml:space="preserve">Xamarin Help Website, Adam Pedley, </w:t>
+        <w:t xml:space="preserve">Xamarin Help Website, Adam </w:t>
+      </w:r>
+      <w:proofErr w:type="spellStart"/>
+      <w:r>
+        <w:t>Pedley</w:t>
+      </w:r>
+      <w:proofErr w:type="spellEnd"/>
+      <w:r>
+        <w:t xml:space="preserve">, </w:t>
       </w:r>
       <w:hyperlink r:id="rId4" w:history="1">
         <w:r>
@@ -67,7 +174,23 @@
         </w:r>
       </w:hyperlink>
       <w:r>
-        <w:t>, Explanation of how to use the Xam.Plugin.Media package, to have our app use the camera to take photos and store the photos. We modified the provided algorithms to work with our code and had to install various nuget packages to allow for camera permissions.</w:t>
+        <w:t xml:space="preserve">, Explanation of how to use the </w:t>
+      </w:r>
+      <w:proofErr w:type="spellStart"/>
+      <w:r>
+        <w:t>Xam.Plugin.Media</w:t>
+      </w:r>
+      <w:proofErr w:type="spellEnd"/>
+      <w:r>
+        <w:t xml:space="preserve"> package, to have our app use the camera to take photos and store the photos. We modified the provided algorithms to work with our code and had to install various </w:t>
+      </w:r>
+      <w:proofErr w:type="spellStart"/>
+      <w:r>
+        <w:t>nuget</w:t>
+      </w:r>
+      <w:proofErr w:type="spellEnd"/>
+      <w:r>
+        <w:t xml:space="preserve"> packages to allow for camera permissions.</w:t>
       </w:r>
     </w:p>
     <w:p>
@@ -79,8 +202,21 @@
       </w:r>
     </w:p>
     <w:p>
-      <w:r>
-        <w:t xml:space="preserve">Github Repository, James Montemagno, </w:t>
+      <w:proofErr w:type="spellStart"/>
+      <w:r>
+        <w:t>Github</w:t>
+      </w:r>
+      <w:proofErr w:type="spellEnd"/>
+      <w:r>
+        <w:t xml:space="preserve"> Repository, James </w:t>
+      </w:r>
+      <w:proofErr w:type="spellStart"/>
+      <w:r>
+        <w:t>Montemagno</w:t>
+      </w:r>
+      <w:proofErr w:type="spellEnd"/>
+      <w:r>
+        <w:t xml:space="preserve">, </w:t>
       </w:r>
       <w:hyperlink r:id="rId5" w:history="1">
         <w:r>
@@ -104,8 +240,13 @@
       </w:r>
     </w:p>
     <w:p>
-      <w:r>
-        <w:t xml:space="preserve">Stackoverflow, Jesper Christensen, </w:t>
+      <w:proofErr w:type="spellStart"/>
+      <w:r>
+        <w:t>Stackoverflow</w:t>
+      </w:r>
+      <w:proofErr w:type="spellEnd"/>
+      <w:r>
+        <w:t xml:space="preserve">, Jesper Christensen, </w:t>
       </w:r>
       <w:hyperlink r:id="rId6" w:history="1">
         <w:r>
@@ -154,8 +295,21 @@
       </w:r>
     </w:p>
     <w:p>
-      <w:r>
-        <w:t xml:space="preserve">Stackoverflow, Ademar, </w:t>
+      <w:proofErr w:type="spellStart"/>
+      <w:r>
+        <w:t>Stackoverflow</w:t>
+      </w:r>
+      <w:proofErr w:type="spellEnd"/>
+      <w:r>
+        <w:t xml:space="preserve">, </w:t>
+      </w:r>
+      <w:proofErr w:type="spellStart"/>
+      <w:r>
+        <w:t>Ademar</w:t>
+      </w:r>
+      <w:proofErr w:type="spellEnd"/>
+      <w:r>
+        <w:t xml:space="preserve">, </w:t>
       </w:r>
       <w:hyperlink r:id="rId7" w:history="1">
         <w:r>
@@ -189,18 +343,20 @@
       </w:r>
     </w:p>
     <w:p>
+      <w:r>
+        <w:t xml:space="preserve">Lab Material, David Cornforth, Week 5 Lab, Explanation and algorithms that allow the application to activate the accelerometer sensor and obtain readings from the sensor. We </w:t>
+      </w:r>
+      <w:r>
+        <w:t>added a method to the algorithm that would clear a text field when the accelerometers shake reading returned true.</w:t>
+      </w:r>
+    </w:p>
+    <w:p>
       <w:pPr>
         <w:rPr>
           <w:rFonts w:cstheme="minorHAnsi"/>
           <w:color w:val="000000" w:themeColor="text1"/>
         </w:rPr>
       </w:pPr>
-      <w:r>
-        <w:t xml:space="preserve">Lab Material, David Cornforth, Week 5 Lab, Explanation and algorithms that allow the application to activate the accelerometer sensor and obtain readings from the sensor. We </w:t>
-      </w:r>
-      <w:r>
-        <w:t>added a method to the algorithm that would clear a text field when the accelerometers shake reading returned true.</w:t>
-      </w:r>
     </w:p>
     <w:p>
       <w:pPr>
@@ -212,49 +368,51 @@
     </w:p>
     <w:p>
       <w:r>
-        <w:t xml:space="preserve">Source: W3 Schools </w:t>
+        <w:t xml:space="preserve">W3 Schools, Author unknown, </w:t>
       </w:r>
       <w:hyperlink r:id="rId8" w:history="1">
         <w:r>
           <w:rPr>
             <w:rStyle w:val="Hyperlink"/>
-            <w:rFonts w:ascii="AppleSystemUIFont" w:hAnsi="AppleSystemUIFont" w:cs="AppleSystemUIFont"/>
-            <w:color w:val="034990" w:themeColor="hyperlink" w:themeShade="BF"/>
-            <w:lang w:val="en-US"/>
           </w:rPr>
           <w:t>https://www.w3.org/TR/accelerometer/</w:t>
         </w:r>
       </w:hyperlink>
-    </w:p>
-    <w:p>
-      <w:pPr>
-        <w:rPr>
-          <w:rFonts w:asciiTheme="minorHAnsi" w:hAnsiTheme="minorHAnsi" w:cstheme="minorHAnsi"/>
-          <w:color w:val="000000" w:themeColor="text1"/>
-        </w:rPr>
-      </w:pPr>
-      <w:r>
-        <w:rPr>
-          <w:rFonts w:asciiTheme="minorHAnsi" w:hAnsiTheme="minorHAnsi" w:cstheme="minorHAnsi"/>
-          <w:color w:val="000000" w:themeColor="text1"/>
-        </w:rPr>
-        <w:t xml:space="preserve">Below code was adapted from a similar shake check but code had higher values and checked each value individually and </w:t>
-      </w:r>
-      <w:r>
-        <w:rPr>
-          <w:rFonts w:cstheme="minorHAnsi"/>
-          <w:color w:val="000000" w:themeColor="text1"/>
-        </w:rPr>
-        <w:t>returned</w:t>
-      </w:r>
-      <w:r>
-        <w:rPr>
-          <w:rFonts w:asciiTheme="minorHAnsi" w:hAnsiTheme="minorHAnsi" w:cstheme="minorHAnsi"/>
-          <w:color w:val="000000" w:themeColor="text1"/>
-        </w:rPr>
-        <w:t xml:space="preserve"> values instead of bools.</w:t>
-      </w:r>
-    </w:p>
+      <w:r>
+        <w:t xml:space="preserve">, Explanation and algorithms on </w:t>
+      </w:r>
+      <w:r>
+        <w:t>tak</w:t>
+      </w:r>
+      <w:r>
+        <w:t>ing</w:t>
+      </w:r>
+      <w:r>
+        <w:t xml:space="preserve"> the accelerometer readings and check</w:t>
+      </w:r>
+      <w:r>
+        <w:t>ing</w:t>
+      </w:r>
+      <w:r>
+        <w:t xml:space="preserve"> to see if device was shaken</w:t>
+      </w:r>
+      <w:r>
+        <w:t>. We l</w:t>
+      </w:r>
+      <w:r>
+        <w:t>owered the reading amounts (sensitivity) and changed the code to return a boo</w:t>
+      </w:r>
+      <w:r>
+        <w:t xml:space="preserve">l </w:t>
+      </w:r>
+      <w:r>
+        <w:t>depending on if the device was shaken or not</w:t>
+      </w:r>
+      <w:r>
+        <w:t xml:space="preserve">. </w:t>
+      </w:r>
+    </w:p>
+    <w:p/>
     <w:p>
       <w:pPr>
         <w:pStyle w:val="Heading2"/>
@@ -265,348 +423,29 @@
     </w:p>
     <w:p>
       <w:r>
-        <w:rPr>
-          <w:rFonts w:asciiTheme="minorHAnsi" w:hAnsiTheme="minorHAnsi" w:cstheme="minorHAnsi"/>
-          <w:color w:val="000000" w:themeColor="text1"/>
-        </w:rPr>
-        <w:t>Source: Xamarin Forum</w:t>
-      </w:r>
-      <w:r>
-        <w:rPr>
-          <w:color w:val="000000" w:themeColor="text1"/>
-        </w:rPr>
-        <w:t xml:space="preserve">  </w:t>
+        <w:t xml:space="preserve">Xamarin Forum, </w:t>
+      </w:r>
+      <w:r>
+        <w:t xml:space="preserve">Laser, </w:t>
       </w:r>
       <w:hyperlink r:id="rId9" w:history="1">
         <w:r>
           <w:rPr>
             <w:rStyle w:val="Hyperlink"/>
-            <w:rFonts w:asciiTheme="minorHAnsi" w:hAnsiTheme="minorHAnsi" w:cstheme="minorHAnsi"/>
           </w:rPr>
           <w:t>https://forums.xamarin.com/discussion/25375/datetime-tolocaltime</w:t>
         </w:r>
       </w:hyperlink>
       <w:r>
-        <w:t xml:space="preserve"> </w:t>
-      </w:r>
-    </w:p>
-    <w:p>
-      <w:pPr>
-        <w:rPr>
-          <w:rFonts w:asciiTheme="minorHAnsi" w:hAnsiTheme="minorHAnsi" w:cstheme="minorHAnsi"/>
-          <w:color w:val="000000" w:themeColor="text1"/>
-        </w:rPr>
-      </w:pPr>
-      <w:r>
-        <w:rPr>
-          <w:rFonts w:asciiTheme="minorHAnsi" w:hAnsiTheme="minorHAnsi" w:cstheme="minorHAnsi"/>
-          <w:color w:val="000000" w:themeColor="text1"/>
-        </w:rPr>
-        <w:t>Had</w:t>
-      </w:r>
-      <w:r>
-        <w:rPr>
-          <w:rFonts w:asciiTheme="minorHAnsi" w:hAnsiTheme="minorHAnsi" w:cstheme="minorHAnsi"/>
-          <w:color w:val="000000" w:themeColor="text1"/>
-        </w:rPr>
-        <w:t xml:space="preserve"> </w:t>
-      </w:r>
-      <w:r>
-        <w:rPr>
-          <w:rFonts w:asciiTheme="minorHAnsi" w:hAnsiTheme="minorHAnsi" w:cstheme="minorHAnsi"/>
-          <w:color w:val="000000" w:themeColor="text1"/>
-        </w:rPr>
-        <w:t>to</w:t>
-      </w:r>
-      <w:r>
-        <w:rPr>
-          <w:rFonts w:asciiTheme="minorHAnsi" w:hAnsiTheme="minorHAnsi" w:cstheme="minorHAnsi"/>
-          <w:color w:val="000000" w:themeColor="text1"/>
-        </w:rPr>
-        <w:t xml:space="preserve"> </w:t>
-      </w:r>
-      <w:r>
-        <w:rPr>
-          <w:rFonts w:asciiTheme="minorHAnsi" w:hAnsiTheme="minorHAnsi" w:cstheme="minorHAnsi"/>
-          <w:color w:val="000000" w:themeColor="text1"/>
-        </w:rPr>
-        <w:t>create</w:t>
-      </w:r>
-      <w:r>
-        <w:rPr>
-          <w:rFonts w:asciiTheme="minorHAnsi" w:hAnsiTheme="minorHAnsi" w:cstheme="minorHAnsi"/>
-          <w:color w:val="000000" w:themeColor="text1"/>
-        </w:rPr>
-        <w:t xml:space="preserve"> </w:t>
-      </w:r>
-      <w:r>
-        <w:rPr>
-          <w:rFonts w:asciiTheme="minorHAnsi" w:hAnsiTheme="minorHAnsi" w:cstheme="minorHAnsi"/>
-          <w:color w:val="000000" w:themeColor="text1"/>
-        </w:rPr>
-        <w:t>a</w:t>
-      </w:r>
-      <w:r>
-        <w:rPr>
-          <w:rFonts w:asciiTheme="minorHAnsi" w:hAnsiTheme="minorHAnsi" w:cstheme="minorHAnsi"/>
-          <w:color w:val="000000" w:themeColor="text1"/>
-        </w:rPr>
-        <w:t xml:space="preserve"> </w:t>
-      </w:r>
-      <w:r>
-        <w:rPr>
-          <w:rFonts w:asciiTheme="minorHAnsi" w:hAnsiTheme="minorHAnsi" w:cstheme="minorHAnsi"/>
-          <w:color w:val="000000" w:themeColor="text1"/>
-        </w:rPr>
-        <w:t>variable</w:t>
-      </w:r>
-      <w:r>
-        <w:rPr>
-          <w:rFonts w:asciiTheme="minorHAnsi" w:hAnsiTheme="minorHAnsi" w:cstheme="minorHAnsi"/>
-          <w:color w:val="000000" w:themeColor="text1"/>
-        </w:rPr>
-        <w:t xml:space="preserve"> </w:t>
-      </w:r>
-      <w:r>
-        <w:rPr>
-          <w:rFonts w:asciiTheme="minorHAnsi" w:hAnsiTheme="minorHAnsi" w:cstheme="minorHAnsi"/>
-          <w:color w:val="000000" w:themeColor="text1"/>
-        </w:rPr>
-        <w:t>that</w:t>
-      </w:r>
-      <w:r>
-        <w:rPr>
-          <w:rFonts w:asciiTheme="minorHAnsi" w:hAnsiTheme="minorHAnsi" w:cstheme="minorHAnsi"/>
-          <w:color w:val="000000" w:themeColor="text1"/>
-        </w:rPr>
-        <w:t xml:space="preserve"> </w:t>
-      </w:r>
-      <w:r>
-        <w:rPr>
-          <w:rFonts w:asciiTheme="minorHAnsi" w:hAnsiTheme="minorHAnsi" w:cstheme="minorHAnsi"/>
-          <w:color w:val="000000" w:themeColor="text1"/>
-        </w:rPr>
-        <w:t>to</w:t>
-      </w:r>
-      <w:r>
-        <w:rPr>
-          <w:rFonts w:asciiTheme="minorHAnsi" w:hAnsiTheme="minorHAnsi" w:cstheme="minorHAnsi"/>
-          <w:color w:val="000000" w:themeColor="text1"/>
-        </w:rPr>
-        <w:t xml:space="preserve"> </w:t>
-      </w:r>
-      <w:r>
-        <w:rPr>
-          <w:rFonts w:asciiTheme="minorHAnsi" w:hAnsiTheme="minorHAnsi" w:cstheme="minorHAnsi"/>
-          <w:color w:val="000000" w:themeColor="text1"/>
-        </w:rPr>
-        <w:t>call</w:t>
-      </w:r>
-      <w:r>
-        <w:rPr>
-          <w:rFonts w:asciiTheme="minorHAnsi" w:hAnsiTheme="minorHAnsi" w:cstheme="minorHAnsi"/>
-          <w:color w:val="000000" w:themeColor="text1"/>
-        </w:rPr>
-        <w:t xml:space="preserve"> </w:t>
-      </w:r>
-      <w:r>
-        <w:rPr>
-          <w:rFonts w:asciiTheme="minorHAnsi" w:hAnsiTheme="minorHAnsi" w:cstheme="minorHAnsi"/>
-          <w:color w:val="000000" w:themeColor="text1"/>
-        </w:rPr>
-        <w:t>date</w:t>
-      </w:r>
-      <w:r>
-        <w:rPr>
-          <w:rFonts w:asciiTheme="minorHAnsi" w:hAnsiTheme="minorHAnsi" w:cstheme="minorHAnsi"/>
-          <w:color w:val="000000" w:themeColor="text1"/>
-        </w:rPr>
-        <w:t xml:space="preserve"> </w:t>
-      </w:r>
-      <w:r>
-        <w:rPr>
-          <w:rFonts w:asciiTheme="minorHAnsi" w:hAnsiTheme="minorHAnsi" w:cstheme="minorHAnsi"/>
-          <w:color w:val="000000" w:themeColor="text1"/>
-        </w:rPr>
-        <w:t>and</w:t>
-      </w:r>
-      <w:r>
-        <w:rPr>
-          <w:rFonts w:asciiTheme="minorHAnsi" w:hAnsiTheme="minorHAnsi" w:cstheme="minorHAnsi"/>
-          <w:color w:val="000000" w:themeColor="text1"/>
-        </w:rPr>
-        <w:t xml:space="preserve"> </w:t>
-      </w:r>
-      <w:r>
-        <w:rPr>
-          <w:rFonts w:asciiTheme="minorHAnsi" w:hAnsiTheme="minorHAnsi" w:cstheme="minorHAnsi"/>
-          <w:color w:val="000000" w:themeColor="text1"/>
-        </w:rPr>
-        <w:t>time</w:t>
-      </w:r>
-      <w:r>
-        <w:rPr>
-          <w:rFonts w:asciiTheme="minorHAnsi" w:hAnsiTheme="minorHAnsi" w:cstheme="minorHAnsi"/>
-          <w:color w:val="000000" w:themeColor="text1"/>
-        </w:rPr>
-        <w:t xml:space="preserve"> </w:t>
-      </w:r>
-      <w:r>
-        <w:rPr>
-          <w:rFonts w:asciiTheme="minorHAnsi" w:hAnsiTheme="minorHAnsi" w:cstheme="minorHAnsi"/>
-          <w:color w:val="000000" w:themeColor="text1"/>
-        </w:rPr>
-        <w:t>to</w:t>
-      </w:r>
-      <w:r>
-        <w:rPr>
-          <w:rFonts w:asciiTheme="minorHAnsi" w:hAnsiTheme="minorHAnsi" w:cstheme="minorHAnsi"/>
-          <w:color w:val="000000" w:themeColor="text1"/>
-        </w:rPr>
-        <w:t xml:space="preserve"> </w:t>
-      </w:r>
-      <w:r>
-        <w:rPr>
-          <w:rFonts w:asciiTheme="minorHAnsi" w:hAnsiTheme="minorHAnsi" w:cstheme="minorHAnsi"/>
-          <w:color w:val="000000" w:themeColor="text1"/>
-        </w:rPr>
-        <w:t>Name</w:t>
-      </w:r>
-      <w:r>
-        <w:rPr>
-          <w:rFonts w:asciiTheme="minorHAnsi" w:hAnsiTheme="minorHAnsi" w:cstheme="minorHAnsi"/>
-          <w:color w:val="000000" w:themeColor="text1"/>
-        </w:rPr>
-        <w:t xml:space="preserve"> </w:t>
-      </w:r>
-      <w:r>
-        <w:rPr>
-          <w:rFonts w:asciiTheme="minorHAnsi" w:hAnsiTheme="minorHAnsi" w:cstheme="minorHAnsi"/>
-          <w:color w:val="000000" w:themeColor="text1"/>
-        </w:rPr>
-        <w:t>the</w:t>
-      </w:r>
-      <w:r>
-        <w:rPr>
-          <w:rFonts w:asciiTheme="minorHAnsi" w:hAnsiTheme="minorHAnsi" w:cstheme="minorHAnsi"/>
-          <w:color w:val="000000" w:themeColor="text1"/>
-        </w:rPr>
-        <w:t xml:space="preserve"> </w:t>
-      </w:r>
-      <w:r>
-        <w:rPr>
-          <w:rFonts w:asciiTheme="minorHAnsi" w:hAnsiTheme="minorHAnsi" w:cstheme="minorHAnsi"/>
-          <w:color w:val="000000" w:themeColor="text1"/>
-        </w:rPr>
-        <w:t>photo</w:t>
-      </w:r>
-      <w:r>
-        <w:rPr>
-          <w:rFonts w:asciiTheme="minorHAnsi" w:hAnsiTheme="minorHAnsi" w:cstheme="minorHAnsi"/>
-          <w:color w:val="000000" w:themeColor="text1"/>
-        </w:rPr>
-        <w:t xml:space="preserve"> </w:t>
-      </w:r>
-      <w:r>
-        <w:rPr>
-          <w:rFonts w:asciiTheme="minorHAnsi" w:hAnsiTheme="minorHAnsi" w:cstheme="minorHAnsi"/>
-          <w:color w:val="000000" w:themeColor="text1"/>
-        </w:rPr>
-        <w:t>so</w:t>
-      </w:r>
-      <w:r>
-        <w:rPr>
-          <w:rFonts w:asciiTheme="minorHAnsi" w:hAnsiTheme="minorHAnsi" w:cstheme="minorHAnsi"/>
-          <w:color w:val="000000" w:themeColor="text1"/>
-        </w:rPr>
-        <w:t xml:space="preserve"> </w:t>
-      </w:r>
-      <w:r>
-        <w:rPr>
-          <w:rFonts w:asciiTheme="minorHAnsi" w:hAnsiTheme="minorHAnsi" w:cstheme="minorHAnsi"/>
-          <w:color w:val="000000" w:themeColor="text1"/>
-        </w:rPr>
-        <w:t>each</w:t>
-      </w:r>
-      <w:r>
-        <w:rPr>
-          <w:rFonts w:asciiTheme="minorHAnsi" w:hAnsiTheme="minorHAnsi" w:cstheme="minorHAnsi"/>
-          <w:color w:val="000000" w:themeColor="text1"/>
-        </w:rPr>
-        <w:t xml:space="preserve"> </w:t>
-      </w:r>
-      <w:r>
-        <w:rPr>
-          <w:rFonts w:asciiTheme="minorHAnsi" w:hAnsiTheme="minorHAnsi" w:cstheme="minorHAnsi"/>
-          <w:color w:val="000000" w:themeColor="text1"/>
-        </w:rPr>
-        <w:t>photo</w:t>
-      </w:r>
-      <w:r>
-        <w:rPr>
-          <w:rFonts w:asciiTheme="minorHAnsi" w:hAnsiTheme="minorHAnsi" w:cstheme="minorHAnsi"/>
-          <w:color w:val="000000" w:themeColor="text1"/>
-        </w:rPr>
-        <w:t xml:space="preserve"> </w:t>
-      </w:r>
-      <w:r>
-        <w:rPr>
-          <w:rFonts w:asciiTheme="minorHAnsi" w:hAnsiTheme="minorHAnsi" w:cstheme="minorHAnsi"/>
-          <w:color w:val="000000" w:themeColor="text1"/>
-        </w:rPr>
-        <w:t>has</w:t>
-      </w:r>
-      <w:r>
-        <w:rPr>
-          <w:rFonts w:asciiTheme="minorHAnsi" w:hAnsiTheme="minorHAnsi" w:cstheme="minorHAnsi"/>
-          <w:color w:val="000000" w:themeColor="text1"/>
-        </w:rPr>
-        <w:t xml:space="preserve"> </w:t>
-      </w:r>
-      <w:r>
-        <w:rPr>
-          <w:rFonts w:asciiTheme="minorHAnsi" w:hAnsiTheme="minorHAnsi" w:cstheme="minorHAnsi"/>
-          <w:color w:val="000000" w:themeColor="text1"/>
-        </w:rPr>
-        <w:t>a</w:t>
-      </w:r>
-      <w:r>
-        <w:rPr>
-          <w:rFonts w:asciiTheme="minorHAnsi" w:hAnsiTheme="minorHAnsi" w:cstheme="minorHAnsi"/>
-          <w:color w:val="000000" w:themeColor="text1"/>
-        </w:rPr>
-        <w:t xml:space="preserve"> </w:t>
-      </w:r>
-      <w:r>
-        <w:rPr>
-          <w:rFonts w:asciiTheme="minorHAnsi" w:hAnsiTheme="minorHAnsi" w:cstheme="minorHAnsi"/>
-          <w:color w:val="000000" w:themeColor="text1"/>
-        </w:rPr>
-        <w:t>different</w:t>
-      </w:r>
-      <w:r>
-        <w:rPr>
-          <w:rFonts w:asciiTheme="minorHAnsi" w:hAnsiTheme="minorHAnsi" w:cstheme="minorHAnsi"/>
-          <w:color w:val="000000" w:themeColor="text1"/>
-        </w:rPr>
-        <w:t xml:space="preserve"> </w:t>
-      </w:r>
-      <w:r>
-        <w:rPr>
-          <w:rFonts w:asciiTheme="minorHAnsi" w:hAnsiTheme="minorHAnsi" w:cstheme="minorHAnsi"/>
-          <w:color w:val="000000" w:themeColor="text1"/>
-        </w:rPr>
-        <w:t xml:space="preserve">name </w:t>
-      </w:r>
-      <w:r>
-        <w:rPr>
-          <w:rFonts w:asciiTheme="minorHAnsi" w:hAnsiTheme="minorHAnsi" w:cstheme="minorHAnsi"/>
-          <w:color w:val="000000" w:themeColor="text1"/>
-        </w:rPr>
-        <w:t>dictated by the date and time the photo was taken and the PatientID</w:t>
-      </w:r>
-    </w:p>
-    <w:p/>
+        <w:t xml:space="preserve">, Explanation and algorithms that will allow our app to access the current date and time that is </w:t>
+      </w:r>
+      <w:r>
+        <w:lastRenderedPageBreak/>
+        <w:t xml:space="preserve">set on the device. We created a variable that calls the current date and time and added this to the string that generates a photo name. This helps make each photo name unique.  </w:t>
+      </w:r>
+      <w:bookmarkStart w:id="0" w:name="_GoBack"/>
+      <w:bookmarkEnd w:id="0"/>
+    </w:p>
     <w:sectPr>
       <w:pgSz w:w="11906" w:h="16838"/>
       <w:pgMar w:top="1440" w:right="1440" w:bottom="1440" w:left="1440" w:header="708" w:footer="708" w:gutter="0"/>
@@ -1070,7 +909,6 @@
   <w:style w:type="character" w:default="1" w:styleId="DefaultParagraphFont">
     <w:name w:val="Default Paragraph Font"/>
     <w:uiPriority w:val="1"/>
-    <w:semiHidden/>
     <w:unhideWhenUsed/>
   </w:style>
   <w:style w:type="table" w:default="1" w:styleId="TableNormal">

</xml_diff>

<commit_message>
Added references to the document and removed unecessary pictures
</commit_message>
<xml_diff>
--- a/Documentation/ProjectPurposeandReferenceList.docx
+++ b/Documentation/ProjectPurposeandReferenceList.docx
@@ -6,55 +6,19 @@
       <w:pPr>
         <w:pStyle w:val="Heading1"/>
       </w:pPr>
-      <w:proofErr w:type="spellStart"/>
       <w:r>
         <w:t>MediClip</w:t>
       </w:r>
-      <w:proofErr w:type="spellEnd"/>
-    </w:p>
-    <w:p>
-      <w:proofErr w:type="spellStart"/>
-      <w:r>
-        <w:t>MediClip</w:t>
-      </w:r>
-      <w:proofErr w:type="spellEnd"/>
-      <w:r>
-        <w:t xml:space="preserve"> aims to improve information flow in the health industry. Hospital information systems are mostly terminal based. Currently patient information needs to be printed out or manually written down on forms to be available at the patient’s bedside. </w:t>
-      </w:r>
-      <w:proofErr w:type="spellStart"/>
-      <w:r>
-        <w:t>MediClip</w:t>
-      </w:r>
-      <w:proofErr w:type="spellEnd"/>
-      <w:r>
-        <w:t xml:space="preserve"> solves this problem by having the information available in real-time on the doctor or nurse’s mobile device. Patient notes are also saved directly to the hospitals database. Having doctors and nurses be able to view patient information and add notes to a patient’s files while still at the patient’s bedside, allows for seamless information sharing around the hospital. The systems currently in place can cause lost or inaccurate data because information must be written down and then transferred digitally, which creates more work for hospital staff.</w:t>
+    </w:p>
+    <w:p>
+      <w:r>
+        <w:t>MediClip aims to improve information flow in the health industry. Hospital information systems are mostly terminal based. Currently patient information needs to be printed out or manually written down on forms to be available at the patient’s bedside. MediClip solves this problem by having the information available in real-time on the doctor or nurse’s mobile device. Patient notes are also saved directly to the hospitals database. Having doctors and nurses be able to view patient information and add notes to a patient’s files while still at the patient’s bedside, allows for seamless information sharing around the hospital. The systems currently in place can cause lost or inaccurate data because information must be written down and then transferred digitally, which creates more work for hospital staff.</w:t>
       </w:r>
     </w:p>
     <w:p/>
     <w:p>
-      <w:proofErr w:type="spellStart"/>
-      <w:r>
-        <w:t>MediClip</w:t>
-      </w:r>
-      <w:proofErr w:type="spellEnd"/>
-      <w:r>
-        <w:t xml:space="preserve"> is a cross-platform app as the team aims to have the app available on both iOS and Android mobile platforms. This is made possible by utilising </w:t>
-      </w:r>
-      <w:proofErr w:type="spellStart"/>
-      <w:r>
-        <w:t>Xamarin.forms</w:t>
-      </w:r>
-      <w:proofErr w:type="spellEnd"/>
-      <w:r>
-        <w:t xml:space="preserve"> cross-platform UI toolkit and writing all the code for both platforms in C#. The app works by combining the mobility and ease of use of mobile devices with the up to date information available in the hospitals SQL database. During the apps development, both the SQL database and the web API are hosted on Microsoft Azure. For security reasons this is not ideal. The aim of the </w:t>
-      </w:r>
-      <w:proofErr w:type="spellStart"/>
-      <w:r>
-        <w:t>MediClip</w:t>
-      </w:r>
-      <w:proofErr w:type="spellEnd"/>
-      <w:r>
-        <w:t xml:space="preserve"> team is to work with hospitals to integrate the web </w:t>
+      <w:r>
+        <w:t xml:space="preserve">MediClip is a cross-platform app as the team aims to have the app available on both iOS and Android mobile platforms. This is made possible by utilising Xamarin.forms cross-platform UI toolkit and writing all the code for both platforms in C#. The app works by combining the mobility and ease of use of mobile devices with the up to date information available in the hospitals SQL database. During the apps development, both the SQL database and the web API are hosted on Microsoft Azure. For security reasons this is not ideal. The aim of the MediClip team is to work with hospitals to integrate the web </w:t>
       </w:r>
       <w:r>
         <w:t>API</w:t>
@@ -68,11 +32,9 @@
       <w:r>
         <w:t xml:space="preserve"> while on the hospitals secure </w:t>
       </w:r>
-      <w:proofErr w:type="spellStart"/>
-      <w:r>
-        <w:t>wifi</w:t>
-      </w:r>
-      <w:proofErr w:type="spellEnd"/>
+      <w:r>
+        <w:t>Wi-Fi</w:t>
+      </w:r>
       <w:r>
         <w:t xml:space="preserve"> network and no data will be stored on the mobile device itself. </w:t>
       </w:r>
@@ -80,53 +42,13 @@
     <w:p/>
     <w:p>
       <w:r>
-        <w:t xml:space="preserve">The </w:t>
-      </w:r>
-      <w:proofErr w:type="spellStart"/>
-      <w:r>
-        <w:t>MediClip</w:t>
-      </w:r>
-      <w:proofErr w:type="spellEnd"/>
-      <w:r>
-        <w:t xml:space="preserve"> app communicates with the database by sending JSON </w:t>
+        <w:t xml:space="preserve">The MediClip app communicates with the database by sending JSON </w:t>
       </w:r>
       <w:r>
         <w:t>queries</w:t>
       </w:r>
       <w:r>
-        <w:t xml:space="preserve"> to a RESTful web API designed specifically for the </w:t>
-      </w:r>
-      <w:proofErr w:type="spellStart"/>
-      <w:r>
-        <w:t>MediClip</w:t>
-      </w:r>
-      <w:proofErr w:type="spellEnd"/>
-      <w:r>
-        <w:t xml:space="preserve"> app. The </w:t>
-      </w:r>
-      <w:proofErr w:type="spellStart"/>
-      <w:r>
-        <w:t>MediClip</w:t>
-      </w:r>
-      <w:proofErr w:type="spellEnd"/>
-      <w:r>
-        <w:t xml:space="preserve"> web API then communicates with the database to both POST and GET information as required. The information from the database is then shown on the mobile app in an easy to read format. The user is also able to add photos to a patient’s note by utilising their device’s built-in camera. This feature aids doctors and nurses in better understanding the patient’s current condition. When writing a note, the user also has the option to use </w:t>
-      </w:r>
-      <w:proofErr w:type="spellStart"/>
-      <w:r>
-        <w:t>MediClip’s</w:t>
-      </w:r>
-      <w:proofErr w:type="spellEnd"/>
-      <w:r>
-        <w:t xml:space="preserve"> shake-to-clear feature. This feature makes it easier to quickly clear a text field, as deleting text is far more tedious on a mobile device where the user does not have access to a mouse and keyboard. All doctors and nurses signed into the </w:t>
-      </w:r>
-      <w:proofErr w:type="spellStart"/>
-      <w:r>
-        <w:t>MediClip</w:t>
-      </w:r>
-      <w:proofErr w:type="spellEnd"/>
-      <w:r>
-        <w:t xml:space="preserve"> app will see the updated information as soon as it is added to the SQL database. When viewing patients via the app, they are all listed in the ward that they are currently in. This makes it easier for doctors and nurses to only focus on the information that is relevant to them at that time.</w:t>
+        <w:t xml:space="preserve"> to a RESTful web API designed specifically for the MediClip app. The MediClip web API then communicates with the database to both POST and GET information as required. The information from the database is then shown on the mobile app in an easy to read format. The user is also able to add photos to a patient’s note by utilising their device’s built-in camera. This feature aids doctors and nurses in better understanding the patient’s current condition. When writing a note, the user also has the option to use MediClip’s shake-to-clear feature. This feature makes it easier to quickly clear a text field, as deleting text is far more tedious on a mobile device where the user does not have access to a mouse and keyboard. All doctors and nurses signed into the MediClip app will see the updated information as soon as it is added to the SQL database. When viewing patients via the app, they are all listed in the ward that they are currently in. This makes it easier for doctors and nurses to only focus on the information that is relevant to them at that time.</w:t>
       </w:r>
     </w:p>
     <w:p/>
@@ -155,15 +77,7 @@
     </w:p>
     <w:p>
       <w:r>
-        <w:t xml:space="preserve">Xamarin Help Website, Adam </w:t>
-      </w:r>
-      <w:proofErr w:type="spellStart"/>
-      <w:r>
-        <w:t>Pedley</w:t>
-      </w:r>
-      <w:proofErr w:type="spellEnd"/>
-      <w:r>
-        <w:t xml:space="preserve">, </w:t>
+        <w:t xml:space="preserve">Xamarin Help Website, Adam Pedley, </w:t>
       </w:r>
       <w:hyperlink r:id="rId4" w:history="1">
         <w:r>
@@ -174,21 +88,11 @@
         </w:r>
       </w:hyperlink>
       <w:r>
-        <w:t xml:space="preserve">, Explanation of how to use the </w:t>
-      </w:r>
-      <w:proofErr w:type="spellStart"/>
-      <w:r>
-        <w:t>Xam.Plugin.Media</w:t>
-      </w:r>
-      <w:proofErr w:type="spellEnd"/>
-      <w:r>
-        <w:t xml:space="preserve"> package, to have our app use the camera to take photos and store the photos. We modified the provided algorithms to work with our code and had to install various </w:t>
-      </w:r>
-      <w:proofErr w:type="spellStart"/>
-      <w:r>
-        <w:t>nuget</w:t>
-      </w:r>
-      <w:proofErr w:type="spellEnd"/>
+        <w:t xml:space="preserve">, Explanation of how to use the Xam.Plugin.Media package, to have our app use the camera to take photos and store the photos. We modified the provided algorithms to work with our code and had to install various </w:t>
+      </w:r>
+      <w:r>
+        <w:t>NuGet</w:t>
+      </w:r>
       <w:r>
         <w:t xml:space="preserve"> packages to allow for camera permissions.</w:t>
       </w:r>
@@ -202,21 +106,14 @@
       </w:r>
     </w:p>
     <w:p>
-      <w:proofErr w:type="spellStart"/>
-      <w:r>
-        <w:t>Github</w:t>
-      </w:r>
-      <w:proofErr w:type="spellEnd"/>
-      <w:r>
-        <w:t xml:space="preserve"> Repository, James </w:t>
-      </w:r>
-      <w:proofErr w:type="spellStart"/>
-      <w:r>
-        <w:t>Montemagno</w:t>
-      </w:r>
-      <w:proofErr w:type="spellEnd"/>
-      <w:r>
-        <w:t xml:space="preserve">, </w:t>
+      <w:r>
+        <w:t>Git</w:t>
+      </w:r>
+      <w:r>
+        <w:t>H</w:t>
+      </w:r>
+      <w:r>
+        <w:t xml:space="preserve">ub Repository, James Montemagno, </w:t>
       </w:r>
       <w:hyperlink r:id="rId5" w:history="1">
         <w:r>
@@ -240,13 +137,11 @@
       </w:r>
     </w:p>
     <w:p>
-      <w:proofErr w:type="spellStart"/>
-      <w:r>
-        <w:t>Stackoverflow</w:t>
-      </w:r>
-      <w:proofErr w:type="spellEnd"/>
-      <w:r>
-        <w:t xml:space="preserve">, Jesper Christensen, </w:t>
+      <w:r>
+        <w:t>s</w:t>
+      </w:r>
+      <w:r>
+        <w:t xml:space="preserve">tackoverflow, Jesper Christensen, </w:t>
       </w:r>
       <w:hyperlink r:id="rId6" w:history="1">
         <w:r>
@@ -266,23 +161,82 @@
         <w:pStyle w:val="Heading2"/>
       </w:pPr>
       <w:r>
+        <w:t>A4</w:t>
+      </w:r>
+    </w:p>
+    <w:p>
+      <w:r>
+        <w:t xml:space="preserve">The Empire of Falleentium Fandom wiki page, CrusaderFFDP, </w:t>
+      </w:r>
+      <w:hyperlink r:id="rId7" w:history="1">
+        <w:r>
+          <w:rPr>
+            <w:rStyle w:val="Hyperlink"/>
+          </w:rPr>
+          <w:t>http://falleentium.wikia.com/wiki/File:Bob_Ross.jpeg</w:t>
+        </w:r>
+      </w:hyperlink>
+      <w:r>
+        <w:t>, No adaption of the file</w:t>
+      </w:r>
+      <w:r>
+        <w:t xml:space="preserve"> “bobross.jpeg”</w:t>
+      </w:r>
+      <w:r>
+        <w:t xml:space="preserve"> was required. The picture was used for a profile picture for one of our patients called Bob Ross.</w:t>
+      </w:r>
+    </w:p>
+    <w:p/>
+    <w:p>
+      <w:pPr>
+        <w:pStyle w:val="Heading2"/>
+      </w:pPr>
+      <w:r>
+        <w:t>A5</w:t>
+      </w:r>
+    </w:p>
+    <w:p>
+      <w:r>
+        <w:t xml:space="preserve">Psytherapy Website, Author Unknown, </w:t>
+      </w:r>
+      <w:hyperlink r:id="rId8" w:history="1">
+        <w:r>
+          <w:rPr>
+            <w:rStyle w:val="Hyperlink"/>
+          </w:rPr>
+          <w:t>http://www.psytherapy.co.uk/about/blank-person-male-1/</w:t>
+        </w:r>
+      </w:hyperlink>
+      <w:r>
+        <w:t>, The file was renamed from blank-person-male.png to blankPersonMale.png. The image was used as a placeholder for when a patient profile picture is unavailable in the database.</w:t>
+      </w:r>
+      <w:bookmarkStart w:id="0" w:name="_GoBack"/>
+      <w:bookmarkEnd w:id="0"/>
+    </w:p>
+    <w:p/>
+    <w:p>
+      <w:pPr>
+        <w:pStyle w:val="Heading2"/>
+      </w:pPr>
+      <w:r>
         <w:t>B1</w:t>
       </w:r>
     </w:p>
     <w:p>
       <w:r>
+        <w:t xml:space="preserve">Course Material, </w:t>
+      </w:r>
+      <w:r>
         <w:t>Author u</w:t>
       </w:r>
       <w:r>
-        <w:t xml:space="preserve">nknown, Lecture slides and lab material, Explanation and </w:t>
-      </w:r>
-      <w:proofErr w:type="gramStart"/>
-      <w:r>
-        <w:t>pre written</w:t>
-      </w:r>
-      <w:proofErr w:type="gramEnd"/>
-      <w:r>
-        <w:t xml:space="preserve"> algorithms for getting information from an external database using JSON queries through a web API. Had to make changes to the algorithms to work with the API we created, we also changed different aspects to further work with our application e.g. posting and getting lists.</w:t>
+        <w:t>nknown, Lecture slides and lab material, Explanation and pre</w:t>
+      </w:r>
+      <w:r>
+        <w:t>-</w:t>
+      </w:r>
+      <w:r>
+        <w:t>written algorithms for getting information from an external database using JSON queries through a web API. Had to make changes to the algorithms to work with the API we created, we also changed different aspects to further work with our application e.g. posting and getting lists.</w:t>
       </w:r>
     </w:p>
     <w:p/>
@@ -295,23 +249,13 @@
       </w:r>
     </w:p>
     <w:p>
-      <w:proofErr w:type="spellStart"/>
-      <w:r>
-        <w:t>Stackoverflow</w:t>
-      </w:r>
-      <w:proofErr w:type="spellEnd"/>
-      <w:r>
-        <w:t xml:space="preserve">, </w:t>
-      </w:r>
-      <w:proofErr w:type="spellStart"/>
-      <w:r>
-        <w:t>Ademar</w:t>
-      </w:r>
-      <w:proofErr w:type="spellEnd"/>
-      <w:r>
-        <w:t xml:space="preserve">, </w:t>
-      </w:r>
-      <w:hyperlink r:id="rId7" w:history="1">
+      <w:r>
+        <w:t>s</w:t>
+      </w:r>
+      <w:r>
+        <w:t xml:space="preserve">tackoverflow, Ademar, </w:t>
+      </w:r>
+      <w:hyperlink r:id="rId9" w:history="1">
         <w:r>
           <w:rPr>
             <w:rStyle w:val="Hyperlink"/>
@@ -336,6 +280,7 @@
         <w:pStyle w:val="Heading2"/>
       </w:pPr>
       <w:r>
+        <w:lastRenderedPageBreak/>
         <w:t>C1</w:t>
       </w:r>
       <w:r>
@@ -344,7 +289,10 @@
     </w:p>
     <w:p>
       <w:r>
-        <w:t xml:space="preserve">Lab Material, David Cornforth, Week 5 Lab, Explanation and algorithms that allow the application to activate the accelerometer sensor and obtain readings from the sensor. We </w:t>
+        <w:t>Course</w:t>
+      </w:r>
+      <w:r>
+        <w:t xml:space="preserve"> Material, David Cornforth, Week 5 Lab, Explanation and algorithms that allow the application to activate the accelerometer sensor and obtain readings from the sensor. We </w:t>
       </w:r>
       <w:r>
         <w:t>added a method to the algorithm that would clear a text field when the accelerometers shake reading returned true.</w:t>
@@ -370,7 +318,7 @@
       <w:r>
         <w:t xml:space="preserve">W3 Schools, Author unknown, </w:t>
       </w:r>
-      <w:hyperlink r:id="rId8" w:history="1">
+      <w:hyperlink r:id="rId10" w:history="1">
         <w:r>
           <w:rPr>
             <w:rStyle w:val="Hyperlink"/>
@@ -397,19 +345,7 @@
         <w:t xml:space="preserve"> to see if device was shaken</w:t>
       </w:r>
       <w:r>
-        <w:t>. We l</w:t>
-      </w:r>
-      <w:r>
-        <w:t>owered the reading amounts (sensitivity) and changed the code to return a boo</w:t>
-      </w:r>
-      <w:r>
-        <w:t xml:space="preserve">l </w:t>
-      </w:r>
-      <w:r>
-        <w:t>depending on if the device was shaken or not</w:t>
-      </w:r>
-      <w:r>
-        <w:t xml:space="preserve">. </w:t>
+        <w:t xml:space="preserve">. We lowered the reading amounts (sensitivity) and changed the code to return a bool depending on if the device was shaken or not. </w:t>
       </w:r>
     </w:p>
     <w:p/>
@@ -428,7 +364,7 @@
       <w:r>
         <w:t xml:space="preserve">Laser, </w:t>
       </w:r>
-      <w:hyperlink r:id="rId9" w:history="1">
+      <w:hyperlink r:id="rId11" w:history="1">
         <w:r>
           <w:rPr>
             <w:rStyle w:val="Hyperlink"/>
@@ -437,14 +373,64 @@
         </w:r>
       </w:hyperlink>
       <w:r>
-        <w:t xml:space="preserve">, Explanation and algorithms that will allow our app to access the current date and time that is </w:t>
-      </w:r>
-      <w:r>
-        <w:lastRenderedPageBreak/>
-        <w:t xml:space="preserve">set on the device. We created a variable that calls the current date and time and added this to the string that generates a photo name. This helps make each photo name unique.  </w:t>
-      </w:r>
-      <w:bookmarkStart w:id="0" w:name="_GoBack"/>
-      <w:bookmarkEnd w:id="0"/>
+        <w:t>, Explanation and algorithms that will allow our app to access the current date and time that is set on the device. We created a variable that calls the current date and time and added this to the string that generates a photo name. This helps make each photo name unique.</w:t>
+      </w:r>
+    </w:p>
+    <w:p/>
+    <w:p>
+      <w:pPr>
+        <w:pStyle w:val="Heading2"/>
+      </w:pPr>
+      <w:r>
+        <w:t>D1</w:t>
+      </w:r>
+    </w:p>
+    <w:p>
+      <w:r>
+        <w:t xml:space="preserve">YouTube, Tony Seo, </w:t>
+      </w:r>
+      <w:hyperlink r:id="rId12" w:history="1">
+        <w:r>
+          <w:rPr>
+            <w:rStyle w:val="Hyperlink"/>
+          </w:rPr>
+          <w:t>https://www.youtube.com/watch?v=ddXVMdeA5D0</w:t>
+        </w:r>
+      </w:hyperlink>
+      <w:r>
+        <w:t>, The video tutorial was used to learn how to create a RESTful web API service and how to connect it to an SQL database. Code for establishing a connection with the SQL database was taken from the video and adapted to suit MediClip’s use case.</w:t>
+      </w:r>
+    </w:p>
+    <w:p/>
+    <w:p>
+      <w:pPr>
+        <w:pStyle w:val="Heading2"/>
+      </w:pPr>
+      <w:r>
+        <w:t>D2</w:t>
+      </w:r>
+    </w:p>
+    <w:p>
+      <w:r>
+        <w:t xml:space="preserve">stackoverflow, trx, </w:t>
+      </w:r>
+      <w:hyperlink r:id="rId13" w:history="1">
+        <w:r>
+          <w:rPr>
+            <w:rStyle w:val="Hyperlink"/>
+          </w:rPr>
+          <w:t>https://stackoverflow.com/questions/41965076/web-api-to-return-result-from-sql-database</w:t>
+        </w:r>
+      </w:hyperlink>
+      <w:r>
+        <w:t xml:space="preserve">, </w:t>
+      </w:r>
+      <w:r>
+        <w:t>Explanation and algorithms that</w:t>
+      </w:r>
+      <w:r>
+        <w:t xml:space="preserve"> enable the API to GET data from an SQL server. The list was changed to suit the required model. The reader’s while loop was also adapted to suit the SQL required table and model. </w:t>
+      </w:r>
     </w:p>
     <w:sectPr>
       <w:pgSz w:w="11906" w:h="16838"/>
@@ -909,6 +895,7 @@
   <w:style w:type="character" w:default="1" w:styleId="DefaultParagraphFont">
     <w:name w:val="Default Paragraph Font"/>
     <w:uiPriority w:val="1"/>
+    <w:semiHidden/>
     <w:unhideWhenUsed/>
   </w:style>
   <w:style w:type="table" w:default="1" w:styleId="TableNormal">

</xml_diff>